<commit_message>
Add all remaining SAR documents
</commit_message>
<xml_diff>
--- a/Documentation/2023 T1/Coverity Scan - Static Analysis Reports/SAR_1520633.docx
+++ b/Documentation/2023 T1/Coverity Scan - Static Analysis Reports/SAR_1520633.docx
@@ -1,6 +1,6 @@
 
 <file path=word/document.xml><?xml version="1.0" encoding="utf-8"?>
-<w:document xmlns:wpc="http://schemas.microsoft.com/office/word/2010/wordprocessingCanvas" xmlns:cx="http://schemas.microsoft.com/office/drawing/2014/chartex" xmlns:cx1="http://schemas.microsoft.com/office/drawing/2015/9/8/chartex" xmlns:cx2="http://schemas.microsoft.com/office/drawing/2015/10/21/chartex" xmlns:cx3="http://schemas.microsoft.com/office/drawing/2016/5/9/chartex" xmlns:cx4="http://schemas.microsoft.com/office/drawing/2016/5/10/chartex" xmlns:cx5="http://schemas.microsoft.com/office/drawing/2016/5/11/chartex" xmlns:cx6="http://schemas.microsoft.com/office/drawing/2016/5/12/chartex" xmlns:cx7="http://schemas.microsoft.com/office/drawing/2016/5/13/chartex" xmlns:cx8="http://schemas.microsoft.com/office/drawing/2016/5/14/chartex" xmlns:mc="http://schemas.openxmlformats.org/markup-compatibility/2006" xmlns:aink="http://schemas.microsoft.com/office/drawing/2016/ink" xmlns:am3d="http://schemas.microsoft.com/office/drawing/2017/model3d" xmlns:o="urn:schemas-microsoft-com:office:office" xmlns:oel="http://schemas.microsoft.com/office/2019/extlst" xmlns:r="http://schemas.openxmlformats.org/officeDocument/2006/relationships" xmlns:m="http://schemas.openxmlformats.org/officeDocument/2006/math" xmlns:v="urn:schemas-microsoft-com:vml" xmlns:wp14="http://schemas.microsoft.com/office/word/2010/wordprocessingDrawing" xmlns:wp="http://schemas.openxmlformats.org/drawingml/2006/wordprocessingDrawing" xmlns:w10="urn:schemas-microsoft-com:office:word" xmlns:w="http://schemas.openxmlformats.org/wordprocessingml/2006/main" xmlns:w14="http://schemas.microsoft.com/office/word/2010/wordml" xmlns:w15="http://schemas.microsoft.com/office/word/2012/wordml" xmlns:w16cex="http://schemas.microsoft.com/office/word/2018/wordml/cex" xmlns:w16cid="http://schemas.microsoft.com/office/word/2016/wordml/cid" xmlns:w16="http://schemas.microsoft.com/office/word/2018/wordml" xmlns:w16sdtdh="http://schemas.microsoft.com/office/word/2020/wordml/sdtdatahash" xmlns:w16se="http://schemas.microsoft.com/office/word/2015/wordml/symex" xmlns:wpg="http://schemas.microsoft.com/office/word/2010/wordprocessingGroup" xmlns:wpi="http://schemas.microsoft.com/office/word/2010/wordprocessingInk" xmlns:wne="http://schemas.microsoft.com/office/word/2006/wordml" xmlns:wps="http://schemas.microsoft.com/office/word/2010/wordprocessingShape" mc:Ignorable="w14 w15 w16se w16cid w16 w16cex w16sdtdh wp14">
+<w:document xmlns:wpc="http://schemas.microsoft.com/office/word/2010/wordprocessingCanvas" xmlns:cx="http://schemas.microsoft.com/office/drawing/2014/chartex" xmlns:cx1="http://schemas.microsoft.com/office/drawing/2015/9/8/chartex" xmlns:cx2="http://schemas.microsoft.com/office/drawing/2015/10/21/chartex" xmlns:cx3="http://schemas.microsoft.com/office/drawing/2016/5/9/chartex" xmlns:cx4="http://schemas.microsoft.com/office/drawing/2016/5/10/chartex" xmlns:cx5="http://schemas.microsoft.com/office/drawing/2016/5/11/chartex" xmlns:cx6="http://schemas.microsoft.com/office/drawing/2016/5/12/chartex" xmlns:cx7="http://schemas.microsoft.com/office/drawing/2016/5/13/chartex" xmlns:cx8="http://schemas.microsoft.com/office/drawing/2016/5/14/chartex" xmlns:mc="http://schemas.openxmlformats.org/markup-compatibility/2006" xmlns:aink="http://schemas.microsoft.com/office/drawing/2016/ink" xmlns:am3d="http://schemas.microsoft.com/office/drawing/2017/model3d" xmlns:o="urn:schemas-microsoft-com:office:office" xmlns:oel="http://schemas.microsoft.com/office/2019/extlst" xmlns:r="http://schemas.openxmlformats.org/officeDocument/2006/relationships" xmlns:m="http://schemas.openxmlformats.org/officeDocument/2006/math" xmlns:v="urn:schemas-microsoft-com:vml" xmlns:wp14="http://schemas.microsoft.com/office/word/2010/wordprocessingDrawing" xmlns:wp="http://schemas.openxmlformats.org/drawingml/2006/wordprocessingDrawing" xmlns:w10="urn:schemas-microsoft-com:office:word" xmlns:w="http://schemas.openxmlformats.org/wordprocessingml/2006/main" xmlns:w14="http://schemas.microsoft.com/office/word/2010/wordml" xmlns:w15="http://schemas.microsoft.com/office/word/2012/wordml" xmlns:w16cex="http://schemas.microsoft.com/office/word/2018/wordml/cex" xmlns:w16cid="http://schemas.microsoft.com/office/word/2016/wordml/cid" xmlns:w16="http://schemas.microsoft.com/office/word/2018/wordml" xmlns:w16du="http://schemas.microsoft.com/office/word/2023/wordml/word16du" xmlns:w16sdtdh="http://schemas.microsoft.com/office/word/2020/wordml/sdtdatahash" xmlns:w16se="http://schemas.microsoft.com/office/word/2015/wordml/symex" xmlns:wpg="http://schemas.microsoft.com/office/word/2010/wordprocessingGroup" xmlns:wpi="http://schemas.microsoft.com/office/word/2010/wordprocessingInk" xmlns:wne="http://schemas.microsoft.com/office/word/2006/wordml" xmlns:wps="http://schemas.microsoft.com/office/word/2010/wordprocessingShape" mc:Ignorable="w14 w15 w16se w16cid w16 w16cex w16sdtdh wp14">
   <w:body>
     <w:sdt>
       <w:sdtPr>
@@ -720,10 +720,10 @@
         <w:tblLook w:val="04A0" w:firstRow="1" w:lastRow="0" w:firstColumn="1" w:lastColumn="0" w:noHBand="0" w:noVBand="1"/>
       </w:tblPr>
       <w:tblGrid>
-        <w:gridCol w:w="1390"/>
-        <w:gridCol w:w="1385"/>
-        <w:gridCol w:w="1784"/>
-        <w:gridCol w:w="4457"/>
+        <w:gridCol w:w="1404"/>
+        <w:gridCol w:w="1384"/>
+        <w:gridCol w:w="1781"/>
+        <w:gridCol w:w="4447"/>
       </w:tblGrid>
       <w:tr>
         <w:tc>
@@ -833,7 +833,13 @@
               <w:jc w:val="center"/>
             </w:pPr>
             <w:r>
-              <w:t>28/03/23</w:t>
+              <w:t>28/03/2</w:t>
+            </w:r>
+            <w:r>
+              <w:t>02</w:t>
+            </w:r>
+            <w:r>
+              <w:t>3</w:t>
             </w:r>
           </w:p>
         </w:tc>
@@ -884,8 +890,11 @@
           </w:tcPr>
           <w:p>
             <w:pPr>
-              <w:jc w:val="both"/>
+              <w:jc w:val="center"/>
             </w:pPr>
+            <w:r>
+              <w:t>15/05/2023</w:t>
+            </w:r>
           </w:p>
         </w:tc>
         <w:tc>
@@ -896,6 +905,9 @@
             <w:pPr>
               <w:jc w:val="both"/>
             </w:pPr>
+            <w:r>
+              <w:t>1.1</w:t>
+            </w:r>
           </w:p>
         </w:tc>
         <w:tc>
@@ -906,6 +918,9 @@
             <w:pPr>
               <w:jc w:val="both"/>
             </w:pPr>
+            <w:r>
+              <w:t>Dean Scanlon</w:t>
+            </w:r>
           </w:p>
         </w:tc>
         <w:tc>
@@ -916,6 +931,9 @@
             <w:pPr>
               <w:jc w:val="both"/>
             </w:pPr>
+            <w:r>
+              <w:t>Update</w:t>
+            </w:r>
           </w:p>
         </w:tc>
       </w:tr>
@@ -2257,18 +2275,16 @@
           <w:i w:val="0"/>
           <w:iCs w:val="0"/>
         </w:rPr>
-        <w:t xml:space="preserve"> within the /</w:t>
-      </w:r>
-      <w:proofErr w:type="spellStart"/>
+        <w:t xml:space="preserve"> within the /bpv</w:t>
+      </w:r>
       <w:r>
         <w:rPr>
           <w:rStyle w:val="SubtleEmphasis"/>
           <w:i w:val="0"/>
           <w:iCs w:val="0"/>
         </w:rPr>
-        <w:t>bpv</w:t>
-      </w:r>
-      <w:proofErr w:type="spellEnd"/>
+        <w:t>7</w:t>
+      </w:r>
       <w:r>
         <w:rPr>
           <w:rStyle w:val="SubtleEmphasis"/>
@@ -2345,26 +2361,55 @@
           <w:i w:val="0"/>
           <w:iCs w:val="0"/>
         </w:rPr>
-        <w:t xml:space="preserve">the issue related to Out-of-Bounds access. </w:t>
-      </w:r>
-    </w:p>
-    <w:p>
-      <w:pPr>
+        <w:t>the issue related to Out-of-Bounds access</w:t>
+      </w:r>
+      <w:r>
+        <w:t xml:space="preserve"> </w:t>
+      </w:r>
+      <w:r>
+        <w:t xml:space="preserve">as documented in </w:t>
+      </w:r>
+      <w:r>
         <w:rPr>
           <w:rStyle w:val="SubtleEmphasis"/>
           <w:i w:val="0"/>
           <w:iCs w:val="0"/>
         </w:rPr>
-      </w:pPr>
-      <w:r>
+        <w:t>CWE-119 (CWE – CWE-119: Improper Restriction of Operations within the Bounds of a Memory Buffer).</w:t>
+      </w:r>
+    </w:p>
+    <w:p>
+      <w:pPr>
         <w:rPr>
           <w:rStyle w:val="SubtleEmphasis"/>
           <w:i w:val="0"/>
           <w:iCs w:val="0"/>
         </w:rPr>
+      </w:pPr>
+      <w:r>
+        <w:rPr>
+          <w:rStyle w:val="SubtleEmphasis"/>
+          <w:i w:val="0"/>
+          <w:iCs w:val="0"/>
+        </w:rPr>
         <w:t xml:space="preserve">Within the </w:t>
       </w:r>
       <w:proofErr w:type="spellStart"/>
+      <w:r>
+        <w:rPr>
+          <w:rStyle w:val="SubtleEmphasis"/>
+          <w:rFonts w:ascii="Consolas" w:hAnsi="Consolas"/>
+          <w:b/>
+          <w:bCs/>
+          <w:i w:val="0"/>
+          <w:iCs w:val="0"/>
+          <w:color w:val="8EAADB" w:themeColor="accent1" w:themeTint="99"/>
+          <w:sz w:val="18"/>
+          <w:szCs w:val="18"/>
+        </w:rPr>
+        <w:t>enqueueToEntryNode</w:t>
+      </w:r>
+      <w:proofErr w:type="spellEnd"/>
       <w:r>
         <w:rPr>
           <w:rStyle w:val="SubtleEmphasis"/>
@@ -2372,16 +2417,6 @@
           <w:i w:val="0"/>
           <w:iCs w:val="0"/>
         </w:rPr>
-        <w:t>enqueueToEntryNode</w:t>
-      </w:r>
-      <w:proofErr w:type="spellEnd"/>
-      <w:r>
-        <w:rPr>
-          <w:rStyle w:val="SubtleEmphasis"/>
-          <w:rFonts w:ascii="Consolas" w:hAnsi="Consolas"/>
-          <w:i w:val="0"/>
-          <w:iCs w:val="0"/>
-        </w:rPr>
         <w:t xml:space="preserve"> </w:t>
       </w:r>
       <w:r>
@@ -2473,6 +2508,70 @@
         <w:rPr>
           <w:lang w:val="en-US"/>
         </w:rPr>
+        <w:t xml:space="preserve">The </w:t>
+      </w:r>
+      <w:proofErr w:type="spellStart"/>
+      <w:r>
+        <w:rPr>
+          <w:rFonts w:ascii="Consolas" w:hAnsi="Consolas"/>
+          <w:b/>
+          <w:bCs/>
+          <w:color w:val="8EAADB" w:themeColor="accent1" w:themeTint="99"/>
+          <w:sz w:val="18"/>
+          <w:szCs w:val="18"/>
+          <w:lang w:val="en-US"/>
+        </w:rPr>
+        <w:t>en</w:t>
+      </w:r>
+      <w:r>
+        <w:rPr>
+          <w:rFonts w:ascii="Consolas" w:hAnsi="Consolas"/>
+          <w:b/>
+          <w:bCs/>
+          <w:color w:val="8EAADB" w:themeColor="accent1" w:themeTint="99"/>
+          <w:sz w:val="18"/>
+          <w:szCs w:val="18"/>
+          <w:lang w:val="en-US"/>
+        </w:rPr>
+        <w:t>queueToEntryNode</w:t>
+      </w:r>
+      <w:proofErr w:type="spellEnd"/>
+      <w:r>
+        <w:rPr>
+          <w:lang w:val="en-US"/>
+        </w:rPr>
+        <w:t xml:space="preserve"> function is part of the </w:t>
+      </w:r>
+      <w:r>
+        <w:rPr>
+          <w:lang w:val="en-US"/>
+        </w:rPr>
+        <w:t>IP</w:t>
+      </w:r>
+      <w:r>
+        <w:rPr>
+          <w:lang w:val="en-US"/>
+        </w:rPr>
+        <w:t xml:space="preserve">N forwarding module. It is responsible for enqueuing </w:t>
+      </w:r>
+      <w:proofErr w:type="spellStart"/>
+      <w:r>
+        <w:rPr>
+          <w:lang w:val="en-US"/>
+        </w:rPr>
+        <w:t>budles</w:t>
+      </w:r>
+      <w:proofErr w:type="spellEnd"/>
+      <w:r>
+        <w:rPr>
+          <w:lang w:val="en-US"/>
+        </w:rPr>
+        <w:t xml:space="preserve"> to the forwarding entry node’s output queue. </w:t>
+      </w:r>
+      <w:r>
+        <w:rPr>
+          <w:lang w:val="en-US"/>
+        </w:rPr>
         <w:t>The element</w:t>
       </w:r>
       <w:r>
@@ -2491,6 +2590,11 @@
       <w:r>
         <w:rPr>
           <w:rFonts w:ascii="Consolas" w:hAnsi="Consolas"/>
+          <w:b/>
+          <w:bCs/>
+          <w:color w:val="8EAADB" w:themeColor="accent1" w:themeTint="99"/>
+          <w:sz w:val="18"/>
+          <w:szCs w:val="18"/>
           <w:lang w:val="en-US"/>
         </w:rPr>
         <w:t>elt</w:t>
@@ -2518,6 +2622,11 @@
       <w:r>
         <w:rPr>
           <w:rFonts w:ascii="Consolas" w:hAnsi="Consolas"/>
+          <w:b/>
+          <w:bCs/>
+          <w:color w:val="8EAADB" w:themeColor="accent1" w:themeTint="99"/>
+          <w:sz w:val="18"/>
+          <w:szCs w:val="18"/>
           <w:lang w:val="en-US"/>
         </w:rPr>
         <w:t>sm_list_next</w:t>
@@ -2525,13 +2634,30 @@
       <w:proofErr w:type="spellEnd"/>
       <w:r>
         <w:rPr>
-          <w:lang w:val="en-US"/>
-        </w:rPr>
-        <w:t xml:space="preserve"> function calls </w:t>
-      </w:r>
-      <w:r>
-        <w:rPr>
           <w:rFonts w:ascii="Consolas" w:hAnsi="Consolas"/>
+          <w:b/>
+          <w:bCs/>
+          <w:color w:val="8EAADB" w:themeColor="accent1" w:themeTint="99"/>
+          <w:sz w:val="18"/>
+          <w:szCs w:val="18"/>
+          <w:lang w:val="en-US"/>
+        </w:rPr>
+        <w:t xml:space="preserve"> </w:t>
+      </w:r>
+      <w:r>
+        <w:rPr>
+          <w:lang w:val="en-US"/>
+        </w:rPr>
+        <w:t xml:space="preserve">function calls </w:t>
+      </w:r>
+      <w:r>
+        <w:rPr>
+          <w:rFonts w:ascii="Consolas" w:hAnsi="Consolas"/>
+          <w:b/>
+          <w:bCs/>
+          <w:color w:val="8EAADB" w:themeColor="accent1" w:themeTint="99"/>
+          <w:sz w:val="18"/>
+          <w:szCs w:val="18"/>
           <w:lang w:val="en-US"/>
         </w:rPr>
         <w:t>(</w:t>
@@ -2540,6 +2666,11 @@
       <w:r>
         <w:rPr>
           <w:rFonts w:ascii="Consolas" w:hAnsi="Consolas"/>
+          <w:b/>
+          <w:bCs/>
+          <w:color w:val="8EAADB" w:themeColor="accent1" w:themeTint="99"/>
+          <w:sz w:val="18"/>
+          <w:szCs w:val="18"/>
           <w:lang w:val="en-US"/>
         </w:rPr>
         <w:t>ionwm</w:t>
@@ -2548,6 +2679,11 @@
       <w:r>
         <w:rPr>
           <w:rFonts w:ascii="Consolas" w:hAnsi="Consolas"/>
+          <w:b/>
+          <w:bCs/>
+          <w:color w:val="8EAADB" w:themeColor="accent1" w:themeTint="99"/>
+          <w:sz w:val="18"/>
+          <w:szCs w:val="18"/>
           <w:lang w:val="en-US"/>
         </w:rPr>
         <w:t xml:space="preserve">, </w:t>
@@ -2556,6 +2692,11 @@
       <w:r>
         <w:rPr>
           <w:rFonts w:ascii="Consolas" w:hAnsi="Consolas"/>
+          <w:b/>
+          <w:bCs/>
+          <w:color w:val="8EAADB" w:themeColor="accent1" w:themeTint="99"/>
+          <w:sz w:val="18"/>
+          <w:szCs w:val="18"/>
           <w:lang w:val="en-US"/>
         </w:rPr>
         <w:t>elt</w:t>
@@ -2564,6 +2705,11 @@
       <w:r>
         <w:rPr>
           <w:rFonts w:ascii="Consolas" w:hAnsi="Consolas"/>
+          <w:b/>
+          <w:bCs/>
+          <w:color w:val="8EAADB" w:themeColor="accent1" w:themeTint="99"/>
+          <w:sz w:val="18"/>
+          <w:szCs w:val="18"/>
           <w:lang w:val="en-US"/>
         </w:rPr>
         <w:t>)</w:t>
@@ -2608,8 +2754,15 @@
         <w:rPr>
           <w:lang w:val="en-US"/>
         </w:rPr>
-        <w:t xml:space="preserve"> passed to the standard memory copy or allocation functions and being implicitly cast to a large unsigned value. </w:t>
-      </w:r>
+        <w:t xml:space="preserve"> passed to the standard memory copy or allocation functions and being implicitly cast a large unsigned value. </w:t>
+      </w:r>
+    </w:p>
+    <w:p>
+      <w:pPr>
+        <w:rPr>
+          <w:lang w:val="en-US"/>
+        </w:rPr>
+      </w:pPr>
     </w:p>
     <w:p>
       <w:pPr>
@@ -2662,48 +2815,57 @@
     <w:p>
       <w:pPr>
         <w:rPr>
-          <w:lang w:val="en-US"/>
-        </w:rPr>
-      </w:pPr>
-      <w:r>
-        <w:rPr>
-          <w:lang w:val="en-US"/>
-        </w:rPr>
-        <w:t xml:space="preserve">The function </w:t>
-      </w:r>
-      <w:proofErr w:type="spellStart"/>
-      <w:r>
-        <w:rPr>
-          <w:lang w:val="en-US"/>
-        </w:rPr>
-        <w:t>enqueueToEntryNode</w:t>
-      </w:r>
-      <w:proofErr w:type="spellEnd"/>
-      <w:r>
-        <w:rPr>
-          <w:lang w:val="en-US"/>
-        </w:rPr>
-        <w:t xml:space="preserve"> uses a linked list to hold the address of the element </w:t>
-      </w:r>
-      <w:proofErr w:type="spellStart"/>
-      <w:r>
-        <w:rPr>
-          <w:lang w:val="en-US"/>
-        </w:rPr>
-        <w:t>elt</w:t>
-      </w:r>
-      <w:proofErr w:type="spellEnd"/>
-      <w:r>
-        <w:rPr>
-          <w:lang w:val="en-US"/>
-        </w:rPr>
-        <w:t xml:space="preserve"> at the index address of the buffer</w:t>
-      </w:r>
-      <w:r>
-        <w:rPr>
-          <w:lang w:val="en-US"/>
-        </w:rPr>
-        <w:t xml:space="preserve"> and when being passed this large value has too many elements for the size of elements in the buffer.</w:t>
+          <w:i/>
+          <w:iCs/>
+          <w:color w:val="8EAADB" w:themeColor="accent1" w:themeTint="99"/>
+          <w:sz w:val="16"/>
+          <w:szCs w:val="16"/>
+          <w:lang w:val="en-US"/>
+        </w:rPr>
+      </w:pPr>
+      <w:r>
+        <w:rPr>
+          <w:i/>
+          <w:iCs/>
+          <w:color w:val="8EAADB" w:themeColor="accent1" w:themeTint="99"/>
+          <w:sz w:val="16"/>
+          <w:szCs w:val="16"/>
+          <w:lang w:val="en-US"/>
+        </w:rPr>
+        <w:t>Fig.</w:t>
+      </w:r>
+      <w:r>
+        <w:rPr>
+          <w:i/>
+          <w:iCs/>
+          <w:color w:val="8EAADB" w:themeColor="accent1" w:themeTint="99"/>
+          <w:sz w:val="16"/>
+          <w:szCs w:val="16"/>
+          <w:lang w:val="en-US"/>
+        </w:rPr>
+        <w:t>1</w:t>
+      </w:r>
+      <w:r>
+        <w:rPr>
+          <w:i/>
+          <w:iCs/>
+          <w:color w:val="8EAADB" w:themeColor="accent1" w:themeTint="99"/>
+          <w:sz w:val="16"/>
+          <w:szCs w:val="16"/>
+          <w:lang w:val="en-US"/>
+        </w:rPr>
+        <w:t xml:space="preserve">. </w:t>
+      </w:r>
+      <w:r>
+        <w:rPr>
+          <w:i/>
+          <w:iCs/>
+          <w:color w:val="8EAADB" w:themeColor="accent1" w:themeTint="99"/>
+          <w:sz w:val="16"/>
+          <w:szCs w:val="16"/>
+          <w:lang w:val="en-US"/>
+        </w:rPr>
+        <w:t>Coverity Static Analysis tool flag</w:t>
       </w:r>
     </w:p>
     <w:p>
@@ -2757,6 +2919,65 @@
     <w:p>
       <w:pPr>
         <w:rPr>
+          <w:i/>
+          <w:iCs/>
+          <w:color w:val="8EAADB" w:themeColor="accent1" w:themeTint="99"/>
+          <w:sz w:val="16"/>
+          <w:szCs w:val="16"/>
+          <w:lang w:val="en-US"/>
+        </w:rPr>
+      </w:pPr>
+      <w:r>
+        <w:rPr>
+          <w:i/>
+          <w:iCs/>
+          <w:color w:val="8EAADB" w:themeColor="accent1" w:themeTint="99"/>
+          <w:sz w:val="16"/>
+          <w:szCs w:val="16"/>
+          <w:lang w:val="en-US"/>
+        </w:rPr>
+        <w:t>Fig.</w:t>
+      </w:r>
+      <w:r>
+        <w:rPr>
+          <w:i/>
+          <w:iCs/>
+          <w:color w:val="8EAADB" w:themeColor="accent1" w:themeTint="99"/>
+          <w:sz w:val="16"/>
+          <w:szCs w:val="16"/>
+          <w:lang w:val="en-US"/>
+        </w:rPr>
+        <w:t xml:space="preserve">2. </w:t>
+      </w:r>
+      <w:r>
+        <w:rPr>
+          <w:i/>
+          <w:iCs/>
+          <w:color w:val="8EAADB" w:themeColor="accent1" w:themeTint="99"/>
+          <w:sz w:val="16"/>
+          <w:szCs w:val="16"/>
+          <w:lang w:val="en-US"/>
+        </w:rPr>
+        <w:t>Coverity flag with reasoning</w:t>
+      </w:r>
+    </w:p>
+    <w:p>
+      <w:pPr>
+        <w:rPr>
+          <w:lang w:val="en-US"/>
+        </w:rPr>
+      </w:pPr>
+    </w:p>
+    <w:p>
+      <w:pPr>
+        <w:rPr>
+          <w:lang w:val="en-US"/>
+        </w:rPr>
+      </w:pPr>
+    </w:p>
+    <w:p>
+      <w:pPr>
+        <w:rPr>
           <w:rFonts w:asciiTheme="majorHAnsi" w:hAnsiTheme="majorHAnsi" w:cstheme="majorHAnsi"/>
           <w:color w:val="2F5496" w:themeColor="accent1" w:themeShade="BF"/>
           <w:sz w:val="26"/>
@@ -2790,96 +3011,52 @@
     <w:p>
       <w:pPr>
         <w:rPr>
-          <w:lang w:val="en-US"/>
-        </w:rPr>
-      </w:pPr>
-      <w:r>
-        <w:rPr>
-          <w:lang w:val="en-US"/>
-        </w:rPr>
-        <w:t>Out-of-</w:t>
-      </w:r>
-      <w:proofErr w:type="gramStart"/>
-      <w:r>
-        <w:rPr>
-          <w:lang w:val="en-US"/>
-        </w:rPr>
-        <w:t>bounds</w:t>
-      </w:r>
-      <w:proofErr w:type="gramEnd"/>
-      <w:r>
-        <w:rPr>
-          <w:lang w:val="en-US"/>
-        </w:rPr>
-        <w:t xml:space="preserve"> access errors can be considered a vulnerability which can cause programs to crash or produce undesired results</w:t>
-      </w:r>
-      <w:r>
-        <w:rPr>
-          <w:lang w:val="en-US"/>
-        </w:rPr>
-        <w:t xml:space="preserve"> such as incorrect computations of values</w:t>
-      </w:r>
-      <w:r>
-        <w:rPr>
-          <w:lang w:val="en-US"/>
-        </w:rPr>
-        <w:t xml:space="preserve">. Attackers can </w:t>
-      </w:r>
-      <w:proofErr w:type="spellStart"/>
-      <w:r>
-        <w:rPr>
-          <w:lang w:val="en-US"/>
-        </w:rPr>
-        <w:t>axploit</w:t>
-      </w:r>
-      <w:proofErr w:type="spellEnd"/>
-      <w:r>
-        <w:rPr>
-          <w:lang w:val="en-US"/>
-        </w:rPr>
-        <w:t xml:space="preserve"> this vulnerability with the aim to crash the program or execute arbitrary code. In the case of such errors within the DTN protocol across ION, the potential exists of disruption of the transmission of bundles at times when bundle transmission is possible. </w:t>
-      </w:r>
-      <w:r>
-        <w:rPr>
-          <w:lang w:val="en-US"/>
-        </w:rPr>
-        <w:t>The risk of a system</w:t>
-      </w:r>
-      <w:r>
-        <w:rPr>
-          <w:lang w:val="en-US"/>
-        </w:rPr>
-        <w:t xml:space="preserve"> crash at a ti</w:t>
-      </w:r>
-      <w:r>
-        <w:rPr>
-          <w:lang w:val="en-US"/>
-        </w:rPr>
-        <w:t>m</w:t>
-      </w:r>
-      <w:r>
-        <w:rPr>
-          <w:lang w:val="en-US"/>
-        </w:rPr>
-        <w:t xml:space="preserve">e when nodes are in physical proximity </w:t>
-      </w:r>
-      <w:r>
-        <w:rPr>
-          <w:lang w:val="en-US"/>
-        </w:rPr>
-        <w:t>that</w:t>
-      </w:r>
-      <w:r>
-        <w:rPr>
-          <w:lang w:val="en-US"/>
-        </w:rPr>
-        <w:t xml:space="preserve"> allows transmission </w:t>
-      </w:r>
-      <w:r>
-        <w:rPr>
-          <w:lang w:val="en-US"/>
-        </w:rPr>
-        <w:t>means that the DTN could be considered unworkable.</w:t>
+          <w:rFonts w:cstheme="minorHAnsi"/>
+          <w:lang w:val="en-US"/>
+        </w:rPr>
+      </w:pPr>
+      <w:bookmarkStart w:id="10" w:name="_Toc119848731"/>
+      <w:r>
+        <w:rPr>
+          <w:rFonts w:cstheme="minorHAnsi"/>
+          <w:lang w:val="en-US"/>
+        </w:rPr>
+        <w:t xml:space="preserve">Out-of-bounds access errors can be considered a vulnerability in that </w:t>
+      </w:r>
+      <w:r>
+        <w:rPr>
+          <w:rFonts w:cstheme="minorHAnsi"/>
+          <w:lang w:val="en-US"/>
+        </w:rPr>
+        <w:t xml:space="preserve">they can result in system crashes or unauthorized access to private information as documented in </w:t>
+      </w:r>
+      <w:r>
+        <w:rPr>
+          <w:rFonts w:cstheme="minorHAnsi"/>
+          <w:lang w:val="en-US"/>
+        </w:rPr>
+        <w:t>CWE-119 (CWE – CWE-119: Improper Restriction of Operations within the Bounds of a Memory Buffer).</w:t>
+      </w:r>
+      <w:r>
+        <w:rPr>
+          <w:rFonts w:cstheme="minorHAnsi"/>
+          <w:lang w:val="en-US"/>
+        </w:rPr>
+        <w:t xml:space="preserve"> In a worst-case scenario, attackers could potentially exploit buffer overflow vulnerabilities such as the one present in ION DTN BPv7 to change execution paths and execute code that can be tailored to </w:t>
+      </w:r>
+      <w:r>
+        <w:rPr>
+          <w:rFonts w:cstheme="minorHAnsi"/>
+          <w:lang w:val="en-US"/>
+        </w:rPr>
+        <w:t>damage applications, crash systems or expose private information.</w:t>
+      </w:r>
+      <w:r>
+        <w:rPr>
+          <w:rFonts w:cstheme="minorHAnsi"/>
+          <w:lang w:val="en-US"/>
+        </w:rPr>
+        <w:t xml:space="preserve"> A best-case scenario for such code errors is a crash of the system which could negatively affect NASA projects that use the protocol.</w:t>
       </w:r>
     </w:p>
     <w:p>
@@ -2887,8 +3064,8 @@
         <w:pStyle w:val="Heading2"/>
         <w:spacing w:after="0" w:line="240" w:lineRule="auto"/>
       </w:pPr>
-      <w:bookmarkStart w:id="10" w:name="_Toc119848731"/>
-      <w:r>
+      <w:r>
+        <w:lastRenderedPageBreak/>
         <w:t>Supporting Evidence</w:t>
       </w:r>
       <w:bookmarkEnd w:id="10"/>
@@ -2965,143 +3142,262 @@
           <w:i w:val="0"/>
           <w:iCs w:val="0"/>
         </w:rPr>
-        <w:t xml:space="preserve">Values passed between functions need to be validated to avoid buffer overflow errors. </w:t>
-      </w:r>
+        <w:t xml:space="preserve">The C language does not automatically validate the locations to which memory buffers are assigned and lacks a ‘garbage collection’ type memory management scheme as in Java or Python. As such, efforts need to be made to validate the values being passed to the </w:t>
+      </w:r>
+      <w:proofErr w:type="spellStart"/>
       <w:r>
         <w:rPr>
           <w:rStyle w:val="SubtleEmphasis"/>
           <w:i w:val="0"/>
           <w:iCs w:val="0"/>
         </w:rPr>
-        <w:t>C language allows direct addressing of memory locations and does not automatically validate the locations to which the memory buffer is assigned.</w:t>
-      </w:r>
-    </w:p>
-    <w:p>
-      <w:pPr>
-        <w:jc w:val="both"/>
+        <w:t>elt</w:t>
+      </w:r>
+      <w:proofErr w:type="spellEnd"/>
+      <w:r>
         <w:rPr>
           <w:rStyle w:val="SubtleEmphasis"/>
           <w:i w:val="0"/>
           <w:iCs w:val="0"/>
         </w:rPr>
-      </w:pPr>
+        <w:t xml:space="preserve"> variable. A function should be included in the code which validates the </w:t>
+      </w:r>
+      <w:proofErr w:type="spellStart"/>
       <w:r>
         <w:rPr>
           <w:rStyle w:val="SubtleEmphasis"/>
           <w:i w:val="0"/>
           <w:iCs w:val="0"/>
         </w:rPr>
-        <w:t xml:space="preserve">C </w:t>
-      </w:r>
+        <w:t>elt</w:t>
+      </w:r>
+      <w:proofErr w:type="spellEnd"/>
       <w:r>
         <w:rPr>
           <w:rStyle w:val="SubtleEmphasis"/>
           <w:i w:val="0"/>
           <w:iCs w:val="0"/>
         </w:rPr>
-        <w:t xml:space="preserve">language </w:t>
-      </w:r>
-      <w:proofErr w:type="gramStart"/>
+        <w:t xml:space="preserve"> function returns 1 or no greater than the number of elements in the linked list </w:t>
+      </w:r>
+      <w:proofErr w:type="spellStart"/>
+      <w:r>
+        <w:rPr>
+          <w:rStyle w:val="SubtleEmphasis"/>
+          <w:rFonts w:ascii="Consolas" w:hAnsi="Consolas"/>
+          <w:b/>
+          <w:bCs/>
+          <w:i w:val="0"/>
+          <w:iCs w:val="0"/>
+          <w:color w:val="8EAADB" w:themeColor="accent1" w:themeTint="99"/>
+          <w:sz w:val="18"/>
+          <w:szCs w:val="18"/>
+        </w:rPr>
+        <w:t>sm_list_data</w:t>
+      </w:r>
+      <w:proofErr w:type="spellEnd"/>
       <w:r>
         <w:rPr>
           <w:rStyle w:val="SubtleEmphasis"/>
           <w:i w:val="0"/>
           <w:iCs w:val="0"/>
         </w:rPr>
-        <w:t>does not does not</w:t>
-      </w:r>
-      <w:proofErr w:type="gramEnd"/>
+        <w:t xml:space="preserve">. This would avoid </w:t>
+      </w:r>
+      <w:proofErr w:type="spellStart"/>
       <w:r>
         <w:rPr>
           <w:rStyle w:val="SubtleEmphasis"/>
           <w:i w:val="0"/>
           <w:iCs w:val="0"/>
         </w:rPr>
-        <w:t xml:space="preserve"> include ‘garbage collection’ type automatic memory management scheme as in Java </w:t>
-      </w:r>
+        <w:t>elt</w:t>
+      </w:r>
+      <w:proofErr w:type="spellEnd"/>
       <w:r>
         <w:rPr>
           <w:rStyle w:val="SubtleEmphasis"/>
           <w:i w:val="0"/>
           <w:iCs w:val="0"/>
         </w:rPr>
-        <w:t>o</w:t>
-      </w:r>
-      <w:r>
+        <w:t xml:space="preserve"> taking a negative value and as a result being interpreted as an unsigned integer.</w:t>
+      </w:r>
+    </w:p>
+    <w:p>
+      <w:pPr>
+        <w:jc w:val="both"/>
         <w:rPr>
           <w:rStyle w:val="SubtleEmphasis"/>
           <w:i w:val="0"/>
           <w:iCs w:val="0"/>
         </w:rPr>
-        <w:t xml:space="preserve">r </w:t>
-      </w:r>
+      </w:pPr>
       <w:r>
         <w:rPr>
           <w:rStyle w:val="SubtleEmphasis"/>
           <w:i w:val="0"/>
           <w:iCs w:val="0"/>
         </w:rPr>
-        <w:t>P</w:t>
-      </w:r>
+        <w:t xml:space="preserve">An example, albeit out of context, of a function that could be used to validate the values of </w:t>
+      </w:r>
+      <w:proofErr w:type="spellStart"/>
       <w:r>
         <w:rPr>
           <w:rStyle w:val="SubtleEmphasis"/>
           <w:i w:val="0"/>
           <w:iCs w:val="0"/>
         </w:rPr>
-        <w:t>ython</w:t>
-      </w:r>
+        <w:t>elt</w:t>
+      </w:r>
+      <w:proofErr w:type="spellEnd"/>
       <w:r>
         <w:rPr>
           <w:rStyle w:val="SubtleEmphasis"/>
           <w:i w:val="0"/>
           <w:iCs w:val="0"/>
         </w:rPr>
-        <w:t xml:space="preserve">. The programming language that the DTN protocol is written </w:t>
-      </w:r>
-      <w:proofErr w:type="gramStart"/>
+        <w:t xml:space="preserve"> is shown in Fig.</w:t>
+      </w:r>
       <w:r>
         <w:rPr>
           <w:rStyle w:val="SubtleEmphasis"/>
           <w:i w:val="0"/>
           <w:iCs w:val="0"/>
         </w:rPr>
-        <w:t>in</w:t>
-      </w:r>
-      <w:proofErr w:type="gramEnd"/>
-    </w:p>
-    <w:p>
-      <w:pPr>
-        <w:jc w:val="both"/>
-        <w:rPr>
-          <w:color w:val="404040" w:themeColor="text1" w:themeTint="BF"/>
-        </w:rPr>
-      </w:pPr>
+        <w:t>3</w:t>
+      </w:r>
       <w:r>
         <w:rPr>
           <w:rStyle w:val="SubtleEmphasis"/>
           <w:i w:val="0"/>
           <w:iCs w:val="0"/>
         </w:rPr>
-        <w:t xml:space="preserve">The possibility of changing the programming language in which the DTN protocol is written should be considered. Failing that, proper validation of the parameters used should be implemented which includes bounds checking on the index being used and validation of the returned element index. For </w:t>
-      </w:r>
-      <w:proofErr w:type="gramStart"/>
-      <w:r>
+        <w:t>.</w:t>
+      </w:r>
+    </w:p>
+    <w:p>
+      <w:pPr>
+        <w:jc w:val="both"/>
         <w:rPr>
           <w:rStyle w:val="SubtleEmphasis"/>
           <w:i w:val="0"/>
           <w:iCs w:val="0"/>
         </w:rPr>
-        <w:t>example</w:t>
-      </w:r>
-      <w:proofErr w:type="gramEnd"/>
+      </w:pPr>
       <w:r>
         <w:rPr>
           <w:rStyle w:val="SubtleEmphasis"/>
           <w:i w:val="0"/>
           <w:iCs w:val="0"/>
-        </w:rPr>
-        <w:t xml:space="preserve"> a function could be created to perform the element index value validation.</w:t>
+          <w:noProof/>
+          <w:color w:val="000000" w:themeColor="text1"/>
+        </w:rPr>
+        <w:drawing>
+          <wp:inline distT="0" distB="0" distL="0" distR="0" wp14:anchorId="3909483B" wp14:editId="3424C5F1">
+            <wp:extent cx="3301999" cy="996950"/>
+            <wp:effectExtent l="0" t="0" r="0" b="0"/>
+            <wp:docPr id="212337008" name="Picture 1" descr="Text&#10;&#10;Description automatically generated"/>
+            <wp:cNvGraphicFramePr>
+              <a:graphicFrameLocks xmlns:a="http://schemas.openxmlformats.org/drawingml/2006/main" noChangeAspect="1"/>
+            </wp:cNvGraphicFramePr>
+            <a:graphic xmlns:a="http://schemas.openxmlformats.org/drawingml/2006/main">
+              <a:graphicData uri="http://schemas.openxmlformats.org/drawingml/2006/picture">
+                <pic:pic xmlns:pic="http://schemas.openxmlformats.org/drawingml/2006/picture">
+                  <pic:nvPicPr>
+                    <pic:cNvPr id="212337008" name="Picture 1" descr="Text&#10;&#10;Description automatically generated"/>
+                    <pic:cNvPicPr/>
+                  </pic:nvPicPr>
+                  <pic:blipFill>
+                    <a:blip r:embed="rId15"/>
+                    <a:stretch>
+                      <a:fillRect/>
+                    </a:stretch>
+                  </pic:blipFill>
+                  <pic:spPr>
+                    <a:xfrm>
+                      <a:off x="0" y="0"/>
+                      <a:ext cx="3306282" cy="998243"/>
+                    </a:xfrm>
+                    <a:prstGeom prst="rect">
+                      <a:avLst/>
+                    </a:prstGeom>
+                  </pic:spPr>
+                </pic:pic>
+              </a:graphicData>
+            </a:graphic>
+          </wp:inline>
+        </w:drawing>
+      </w:r>
+    </w:p>
+    <w:p>
+      <w:pPr>
+        <w:rPr>
+          <w:rStyle w:val="SubtleEmphasis"/>
+          <w:color w:val="8EAADB" w:themeColor="accent1" w:themeTint="99"/>
+          <w:sz w:val="16"/>
+          <w:szCs w:val="16"/>
+          <w:lang w:val="en-US"/>
+        </w:rPr>
+      </w:pPr>
+      <w:r>
+        <w:rPr>
+          <w:i/>
+          <w:iCs/>
+          <w:color w:val="8EAADB" w:themeColor="accent1" w:themeTint="99"/>
+          <w:sz w:val="16"/>
+          <w:szCs w:val="16"/>
+          <w:lang w:val="en-US"/>
+        </w:rPr>
+        <w:t>Fig.</w:t>
+      </w:r>
+      <w:r>
+        <w:rPr>
+          <w:i/>
+          <w:iCs/>
+          <w:color w:val="8EAADB" w:themeColor="accent1" w:themeTint="99"/>
+          <w:sz w:val="16"/>
+          <w:szCs w:val="16"/>
+          <w:lang w:val="en-US"/>
+        </w:rPr>
+        <w:t>3</w:t>
+      </w:r>
+      <w:r>
+        <w:rPr>
+          <w:i/>
+          <w:iCs/>
+          <w:color w:val="8EAADB" w:themeColor="accent1" w:themeTint="99"/>
+          <w:sz w:val="16"/>
+          <w:szCs w:val="16"/>
+          <w:lang w:val="en-US"/>
+        </w:rPr>
+        <w:t xml:space="preserve">. </w:t>
+      </w:r>
+      <w:r>
+        <w:rPr>
+          <w:i/>
+          <w:iCs/>
+          <w:color w:val="8EAADB" w:themeColor="accent1" w:themeTint="99"/>
+          <w:sz w:val="16"/>
+          <w:szCs w:val="16"/>
+          <w:lang w:val="en-US"/>
+        </w:rPr>
+        <w:t>Generic function for code validation</w:t>
+      </w:r>
+    </w:p>
+    <w:p>
+      <w:pPr>
+        <w:jc w:val="both"/>
+        <w:rPr>
+          <w:color w:val="404040" w:themeColor="text1" w:themeTint="BF"/>
+        </w:rPr>
+      </w:pPr>
+      <w:r>
+        <w:rPr>
+          <w:rStyle w:val="SubtleEmphasis"/>
+          <w:i w:val="0"/>
+          <w:iCs w:val="0"/>
+        </w:rPr>
+        <w:t xml:space="preserve">Alternatively, consideration could be made for the NASA DTN protocol to be written in another programming language such as Python or Java. </w:t>
       </w:r>
       <w:r>
         <w:br w:type="page"/>
@@ -3111,6 +3407,10 @@
       <w:pPr>
         <w:rPr>
           <w:rStyle w:val="Heading1Char"/>
+          <w:rFonts w:asciiTheme="minorHAnsi" w:eastAsiaTheme="minorHAnsi" w:hAnsiTheme="minorHAnsi" w:cstheme="minorBidi"/>
+          <w:color w:val="404040" w:themeColor="text1" w:themeTint="BF"/>
+          <w:sz w:val="22"/>
+          <w:szCs w:val="22"/>
         </w:rPr>
       </w:pPr>
       <w:bookmarkStart w:id="12" w:name="_Toc119848733"/>
@@ -3127,33 +3427,22 @@
       </w:r>
       <w:r>
         <w:rPr>
-          <w:rStyle w:val="SubtleEmphasis"/>
-        </w:rPr>
-        <w:t xml:space="preserve">Please keep an updated references list in </w:t>
-      </w:r>
-      <w:r>
-        <w:rPr>
-          <w:rStyle w:val="SubtleEmphasis"/>
-        </w:rPr>
-        <w:t xml:space="preserve">APA7; The Deakin referencing guide can be found </w:t>
-      </w:r>
-      <w:hyperlink r:id="rId15" w:history="1">
+          <w:rStyle w:val="Heading1Char"/>
+          <w:rFonts w:asciiTheme="minorHAnsi" w:eastAsiaTheme="minorHAnsi" w:hAnsiTheme="minorHAnsi" w:cstheme="minorBidi"/>
+          <w:color w:val="404040" w:themeColor="text1" w:themeTint="BF"/>
+          <w:sz w:val="22"/>
+          <w:szCs w:val="22"/>
+        </w:rPr>
+        <w:t xml:space="preserve">CWE-119: Improper Restriction of Operations within the Bounds of a Memory Buffer (2023 January) Common Weakness Enumeration </w:t>
+      </w:r>
+      <w:hyperlink r:id="rId16" w:history="1">
         <w:r>
           <w:rPr>
             <w:rStyle w:val="Hyperlink"/>
           </w:rPr>
-          <w:t>here</w:t>
+          <w:t>https://cwe.mitre.org/data/definitions/119.html</w:t>
         </w:r>
       </w:hyperlink>
-      <w:r>
-        <w:rPr>
-          <w:rStyle w:val="SubtleEmphasis"/>
-        </w:rPr>
-        <w:t>.</w:t>
-      </w:r>
-      <w:r>
-        <w:br/>
-      </w:r>
     </w:p>
     <w:p>
       <w:pPr>
@@ -3214,12 +3503,12 @@
     </w:p>
     <w:p/>
     <w:sectPr>
-      <w:headerReference w:type="even" r:id="rId16"/>
-      <w:headerReference w:type="default" r:id="rId17"/>
-      <w:footerReference w:type="even" r:id="rId18"/>
-      <w:footerReference w:type="default" r:id="rId19"/>
-      <w:headerReference w:type="first" r:id="rId20"/>
-      <w:footerReference w:type="first" r:id="rId21"/>
+      <w:headerReference w:type="even" r:id="rId17"/>
+      <w:headerReference w:type="default" r:id="rId18"/>
+      <w:footerReference w:type="even" r:id="rId19"/>
+      <w:footerReference w:type="default" r:id="rId20"/>
+      <w:headerReference w:type="first" r:id="rId21"/>
+      <w:footerReference w:type="first" r:id="rId22"/>
       <w:pgSz w:w="11906" w:h="16838"/>
       <w:pgMar w:top="1440" w:right="1440" w:bottom="1440" w:left="1440" w:header="426" w:footer="57" w:gutter="0"/>
       <w:pgNumType w:start="0"/>
@@ -3232,7 +3521,7 @@
 </file>
 
 <file path=word/endnotes.xml><?xml version="1.0" encoding="utf-8"?>
-<w:endnotes xmlns:wpc="http://schemas.microsoft.com/office/word/2010/wordprocessingCanvas" xmlns:cx="http://schemas.microsoft.com/office/drawing/2014/chartex" xmlns:cx1="http://schemas.microsoft.com/office/drawing/2015/9/8/chartex" xmlns:cx2="http://schemas.microsoft.com/office/drawing/2015/10/21/chartex" xmlns:cx3="http://schemas.microsoft.com/office/drawing/2016/5/9/chartex" xmlns:cx4="http://schemas.microsoft.com/office/drawing/2016/5/10/chartex" xmlns:cx5="http://schemas.microsoft.com/office/drawing/2016/5/11/chartex" xmlns:cx6="http://schemas.microsoft.com/office/drawing/2016/5/12/chartex" xmlns:cx7="http://schemas.microsoft.com/office/drawing/2016/5/13/chartex" xmlns:cx8="http://schemas.microsoft.com/office/drawing/2016/5/14/chartex" xmlns:mc="http://schemas.openxmlformats.org/markup-compatibility/2006" xmlns:aink="http://schemas.microsoft.com/office/drawing/2016/ink" xmlns:am3d="http://schemas.microsoft.com/office/drawing/2017/model3d" xmlns:o="urn:schemas-microsoft-com:office:office" xmlns:oel="http://schemas.microsoft.com/office/2019/extlst" xmlns:r="http://schemas.openxmlformats.org/officeDocument/2006/relationships" xmlns:m="http://schemas.openxmlformats.org/officeDocument/2006/math" xmlns:v="urn:schemas-microsoft-com:vml" xmlns:wp14="http://schemas.microsoft.com/office/word/2010/wordprocessingDrawing" xmlns:wp="http://schemas.openxmlformats.org/drawingml/2006/wordprocessingDrawing" xmlns:w10="urn:schemas-microsoft-com:office:word" xmlns:w="http://schemas.openxmlformats.org/wordprocessingml/2006/main" xmlns:w14="http://schemas.microsoft.com/office/word/2010/wordml" xmlns:w15="http://schemas.microsoft.com/office/word/2012/wordml" xmlns:w16cex="http://schemas.microsoft.com/office/word/2018/wordml/cex" xmlns:w16cid="http://schemas.microsoft.com/office/word/2016/wordml/cid" xmlns:w16="http://schemas.microsoft.com/office/word/2018/wordml" xmlns:w16sdtdh="http://schemas.microsoft.com/office/word/2020/wordml/sdtdatahash" xmlns:w16se="http://schemas.microsoft.com/office/word/2015/wordml/symex" xmlns:wpg="http://schemas.microsoft.com/office/word/2010/wordprocessingGroup" xmlns:wpi="http://schemas.microsoft.com/office/word/2010/wordprocessingInk" xmlns:wne="http://schemas.microsoft.com/office/word/2006/wordml" xmlns:wps="http://schemas.microsoft.com/office/word/2010/wordprocessingShape" mc:Ignorable="w14 w15 w16se w16cid w16 w16cex w16sdtdh wp14">
+<w:endnotes xmlns:wpc="http://schemas.microsoft.com/office/word/2010/wordprocessingCanvas" xmlns:cx="http://schemas.microsoft.com/office/drawing/2014/chartex" xmlns:cx1="http://schemas.microsoft.com/office/drawing/2015/9/8/chartex" xmlns:cx2="http://schemas.microsoft.com/office/drawing/2015/10/21/chartex" xmlns:cx3="http://schemas.microsoft.com/office/drawing/2016/5/9/chartex" xmlns:cx4="http://schemas.microsoft.com/office/drawing/2016/5/10/chartex" xmlns:cx5="http://schemas.microsoft.com/office/drawing/2016/5/11/chartex" xmlns:cx6="http://schemas.microsoft.com/office/drawing/2016/5/12/chartex" xmlns:cx7="http://schemas.microsoft.com/office/drawing/2016/5/13/chartex" xmlns:cx8="http://schemas.microsoft.com/office/drawing/2016/5/14/chartex" xmlns:mc="http://schemas.openxmlformats.org/markup-compatibility/2006" xmlns:aink="http://schemas.microsoft.com/office/drawing/2016/ink" xmlns:am3d="http://schemas.microsoft.com/office/drawing/2017/model3d" xmlns:o="urn:schemas-microsoft-com:office:office" xmlns:oel="http://schemas.microsoft.com/office/2019/extlst" xmlns:r="http://schemas.openxmlformats.org/officeDocument/2006/relationships" xmlns:m="http://schemas.openxmlformats.org/officeDocument/2006/math" xmlns:v="urn:schemas-microsoft-com:vml" xmlns:wp14="http://schemas.microsoft.com/office/word/2010/wordprocessingDrawing" xmlns:wp="http://schemas.openxmlformats.org/drawingml/2006/wordprocessingDrawing" xmlns:w10="urn:schemas-microsoft-com:office:word" xmlns:w="http://schemas.openxmlformats.org/wordprocessingml/2006/main" xmlns:w14="http://schemas.microsoft.com/office/word/2010/wordml" xmlns:w15="http://schemas.microsoft.com/office/word/2012/wordml" xmlns:w16cex="http://schemas.microsoft.com/office/word/2018/wordml/cex" xmlns:w16cid="http://schemas.microsoft.com/office/word/2016/wordml/cid" xmlns:w16="http://schemas.microsoft.com/office/word/2018/wordml" xmlns:w16du="http://schemas.microsoft.com/office/word/2023/wordml/word16du" xmlns:w16sdtdh="http://schemas.microsoft.com/office/word/2020/wordml/sdtdatahash" xmlns:w16se="http://schemas.microsoft.com/office/word/2015/wordml/symex" xmlns:wpg="http://schemas.microsoft.com/office/word/2010/wordprocessingGroup" xmlns:wpi="http://schemas.microsoft.com/office/word/2010/wordprocessingInk" xmlns:wne="http://schemas.microsoft.com/office/word/2006/wordml" xmlns:wps="http://schemas.microsoft.com/office/word/2010/wordprocessingShape" mc:Ignorable="w14 w15 w16se w16cid w16 w16cex w16sdtdh wp14">
   <w:endnote w:type="separator" w:id="-1">
     <w:p>
       <w:pPr>
@@ -3264,7 +3553,7 @@
 </file>
 
 <file path=word/footer1.xml><?xml version="1.0" encoding="utf-8"?>
-<w:ftr xmlns:wpc="http://schemas.microsoft.com/office/word/2010/wordprocessingCanvas" xmlns:cx="http://schemas.microsoft.com/office/drawing/2014/chartex" xmlns:cx1="http://schemas.microsoft.com/office/drawing/2015/9/8/chartex" xmlns:cx2="http://schemas.microsoft.com/office/drawing/2015/10/21/chartex" xmlns:cx3="http://schemas.microsoft.com/office/drawing/2016/5/9/chartex" xmlns:cx4="http://schemas.microsoft.com/office/drawing/2016/5/10/chartex" xmlns:cx5="http://schemas.microsoft.com/office/drawing/2016/5/11/chartex" xmlns:cx6="http://schemas.microsoft.com/office/drawing/2016/5/12/chartex" xmlns:cx7="http://schemas.microsoft.com/office/drawing/2016/5/13/chartex" xmlns:cx8="http://schemas.microsoft.com/office/drawing/2016/5/14/chartex" xmlns:mc="http://schemas.openxmlformats.org/markup-compatibility/2006" xmlns:aink="http://schemas.microsoft.com/office/drawing/2016/ink" xmlns:am3d="http://schemas.microsoft.com/office/drawing/2017/model3d" xmlns:o="urn:schemas-microsoft-com:office:office" xmlns:oel="http://schemas.microsoft.com/office/2019/extlst" xmlns:r="http://schemas.openxmlformats.org/officeDocument/2006/relationships" xmlns:m="http://schemas.openxmlformats.org/officeDocument/2006/math" xmlns:v="urn:schemas-microsoft-com:vml" xmlns:wp14="http://schemas.microsoft.com/office/word/2010/wordprocessingDrawing" xmlns:wp="http://schemas.openxmlformats.org/drawingml/2006/wordprocessingDrawing" xmlns:w10="urn:schemas-microsoft-com:office:word" xmlns:w="http://schemas.openxmlformats.org/wordprocessingml/2006/main" xmlns:w14="http://schemas.microsoft.com/office/word/2010/wordml" xmlns:w15="http://schemas.microsoft.com/office/word/2012/wordml" xmlns:w16cex="http://schemas.microsoft.com/office/word/2018/wordml/cex" xmlns:w16cid="http://schemas.microsoft.com/office/word/2016/wordml/cid" xmlns:w16="http://schemas.microsoft.com/office/word/2018/wordml" xmlns:w16sdtdh="http://schemas.microsoft.com/office/word/2020/wordml/sdtdatahash" xmlns:w16se="http://schemas.microsoft.com/office/word/2015/wordml/symex" xmlns:wpg="http://schemas.microsoft.com/office/word/2010/wordprocessingGroup" xmlns:wpi="http://schemas.microsoft.com/office/word/2010/wordprocessingInk" xmlns:wne="http://schemas.microsoft.com/office/word/2006/wordml" xmlns:wps="http://schemas.microsoft.com/office/word/2010/wordprocessingShape" mc:Ignorable="w14 w15 w16se w16cid w16 w16cex w16sdtdh wp14">
+<w:ftr xmlns:wpc="http://schemas.microsoft.com/office/word/2010/wordprocessingCanvas" xmlns:cx="http://schemas.microsoft.com/office/drawing/2014/chartex" xmlns:cx1="http://schemas.microsoft.com/office/drawing/2015/9/8/chartex" xmlns:cx2="http://schemas.microsoft.com/office/drawing/2015/10/21/chartex" xmlns:cx3="http://schemas.microsoft.com/office/drawing/2016/5/9/chartex" xmlns:cx4="http://schemas.microsoft.com/office/drawing/2016/5/10/chartex" xmlns:cx5="http://schemas.microsoft.com/office/drawing/2016/5/11/chartex" xmlns:cx6="http://schemas.microsoft.com/office/drawing/2016/5/12/chartex" xmlns:cx7="http://schemas.microsoft.com/office/drawing/2016/5/13/chartex" xmlns:cx8="http://schemas.microsoft.com/office/drawing/2016/5/14/chartex" xmlns:mc="http://schemas.openxmlformats.org/markup-compatibility/2006" xmlns:aink="http://schemas.microsoft.com/office/drawing/2016/ink" xmlns:am3d="http://schemas.microsoft.com/office/drawing/2017/model3d" xmlns:o="urn:schemas-microsoft-com:office:office" xmlns:oel="http://schemas.microsoft.com/office/2019/extlst" xmlns:r="http://schemas.openxmlformats.org/officeDocument/2006/relationships" xmlns:m="http://schemas.openxmlformats.org/officeDocument/2006/math" xmlns:v="urn:schemas-microsoft-com:vml" xmlns:wp14="http://schemas.microsoft.com/office/word/2010/wordprocessingDrawing" xmlns:wp="http://schemas.openxmlformats.org/drawingml/2006/wordprocessingDrawing" xmlns:w10="urn:schemas-microsoft-com:office:word" xmlns:w="http://schemas.openxmlformats.org/wordprocessingml/2006/main" xmlns:w14="http://schemas.microsoft.com/office/word/2010/wordml" xmlns:w15="http://schemas.microsoft.com/office/word/2012/wordml" xmlns:w16cex="http://schemas.microsoft.com/office/word/2018/wordml/cex" xmlns:w16cid="http://schemas.microsoft.com/office/word/2016/wordml/cid" xmlns:w16="http://schemas.microsoft.com/office/word/2018/wordml" xmlns:w16du="http://schemas.microsoft.com/office/word/2023/wordml/word16du" xmlns:w16sdtdh="http://schemas.microsoft.com/office/word/2020/wordml/sdtdatahash" xmlns:w16se="http://schemas.microsoft.com/office/word/2015/wordml/symex" xmlns:wpg="http://schemas.microsoft.com/office/word/2010/wordprocessingGroup" xmlns:wpi="http://schemas.microsoft.com/office/word/2010/wordprocessingInk" xmlns:wne="http://schemas.microsoft.com/office/word/2006/wordml" xmlns:wps="http://schemas.microsoft.com/office/word/2010/wordprocessingShape" mc:Ignorable="w14 w15 w16se w16cid w16 w16cex w16sdtdh wp14">
   <w:sdt>
     <w:sdtPr>
       <w:rPr>
@@ -3316,7 +3605,7 @@
 </file>
 
 <file path=word/footer2.xml><?xml version="1.0" encoding="utf-8"?>
-<w:ftr xmlns:wpc="http://schemas.microsoft.com/office/word/2010/wordprocessingCanvas" xmlns:cx="http://schemas.microsoft.com/office/drawing/2014/chartex" xmlns:cx1="http://schemas.microsoft.com/office/drawing/2015/9/8/chartex" xmlns:cx2="http://schemas.microsoft.com/office/drawing/2015/10/21/chartex" xmlns:cx3="http://schemas.microsoft.com/office/drawing/2016/5/9/chartex" xmlns:cx4="http://schemas.microsoft.com/office/drawing/2016/5/10/chartex" xmlns:cx5="http://schemas.microsoft.com/office/drawing/2016/5/11/chartex" xmlns:cx6="http://schemas.microsoft.com/office/drawing/2016/5/12/chartex" xmlns:cx7="http://schemas.microsoft.com/office/drawing/2016/5/13/chartex" xmlns:cx8="http://schemas.microsoft.com/office/drawing/2016/5/14/chartex" xmlns:mc="http://schemas.openxmlformats.org/markup-compatibility/2006" xmlns:aink="http://schemas.microsoft.com/office/drawing/2016/ink" xmlns:am3d="http://schemas.microsoft.com/office/drawing/2017/model3d" xmlns:o="urn:schemas-microsoft-com:office:office" xmlns:oel="http://schemas.microsoft.com/office/2019/extlst" xmlns:r="http://schemas.openxmlformats.org/officeDocument/2006/relationships" xmlns:m="http://schemas.openxmlformats.org/officeDocument/2006/math" xmlns:v="urn:schemas-microsoft-com:vml" xmlns:wp14="http://schemas.microsoft.com/office/word/2010/wordprocessingDrawing" xmlns:wp="http://schemas.openxmlformats.org/drawingml/2006/wordprocessingDrawing" xmlns:w10="urn:schemas-microsoft-com:office:word" xmlns:w="http://schemas.openxmlformats.org/wordprocessingml/2006/main" xmlns:w14="http://schemas.microsoft.com/office/word/2010/wordml" xmlns:w15="http://schemas.microsoft.com/office/word/2012/wordml" xmlns:w16cex="http://schemas.microsoft.com/office/word/2018/wordml/cex" xmlns:w16cid="http://schemas.microsoft.com/office/word/2016/wordml/cid" xmlns:w16="http://schemas.microsoft.com/office/word/2018/wordml" xmlns:w16sdtdh="http://schemas.microsoft.com/office/word/2020/wordml/sdtdatahash" xmlns:w16se="http://schemas.microsoft.com/office/word/2015/wordml/symex" xmlns:wpg="http://schemas.microsoft.com/office/word/2010/wordprocessingGroup" xmlns:wpi="http://schemas.microsoft.com/office/word/2010/wordprocessingInk" xmlns:wne="http://schemas.microsoft.com/office/word/2006/wordml" xmlns:wps="http://schemas.microsoft.com/office/word/2010/wordprocessingShape" mc:Ignorable="w14 w15 w16se w16cid w16 w16cex w16sdtdh wp14">
+<w:ftr xmlns:wpc="http://schemas.microsoft.com/office/word/2010/wordprocessingCanvas" xmlns:cx="http://schemas.microsoft.com/office/drawing/2014/chartex" xmlns:cx1="http://schemas.microsoft.com/office/drawing/2015/9/8/chartex" xmlns:cx2="http://schemas.microsoft.com/office/drawing/2015/10/21/chartex" xmlns:cx3="http://schemas.microsoft.com/office/drawing/2016/5/9/chartex" xmlns:cx4="http://schemas.microsoft.com/office/drawing/2016/5/10/chartex" xmlns:cx5="http://schemas.microsoft.com/office/drawing/2016/5/11/chartex" xmlns:cx6="http://schemas.microsoft.com/office/drawing/2016/5/12/chartex" xmlns:cx7="http://schemas.microsoft.com/office/drawing/2016/5/13/chartex" xmlns:cx8="http://schemas.microsoft.com/office/drawing/2016/5/14/chartex" xmlns:mc="http://schemas.openxmlformats.org/markup-compatibility/2006" xmlns:aink="http://schemas.microsoft.com/office/drawing/2016/ink" xmlns:am3d="http://schemas.microsoft.com/office/drawing/2017/model3d" xmlns:o="urn:schemas-microsoft-com:office:office" xmlns:oel="http://schemas.microsoft.com/office/2019/extlst" xmlns:r="http://schemas.openxmlformats.org/officeDocument/2006/relationships" xmlns:m="http://schemas.openxmlformats.org/officeDocument/2006/math" xmlns:v="urn:schemas-microsoft-com:vml" xmlns:wp14="http://schemas.microsoft.com/office/word/2010/wordprocessingDrawing" xmlns:wp="http://schemas.openxmlformats.org/drawingml/2006/wordprocessingDrawing" xmlns:w10="urn:schemas-microsoft-com:office:word" xmlns:w="http://schemas.openxmlformats.org/wordprocessingml/2006/main" xmlns:w14="http://schemas.microsoft.com/office/word/2010/wordml" xmlns:w15="http://schemas.microsoft.com/office/word/2012/wordml" xmlns:w16cex="http://schemas.microsoft.com/office/word/2018/wordml/cex" xmlns:w16cid="http://schemas.microsoft.com/office/word/2016/wordml/cid" xmlns:w16="http://schemas.microsoft.com/office/word/2018/wordml" xmlns:w16du="http://schemas.microsoft.com/office/word/2023/wordml/word16du" xmlns:w16sdtdh="http://schemas.microsoft.com/office/word/2020/wordml/sdtdatahash" xmlns:w16se="http://schemas.microsoft.com/office/word/2015/wordml/symex" xmlns:wpg="http://schemas.microsoft.com/office/word/2010/wordprocessingGroup" xmlns:wpi="http://schemas.microsoft.com/office/word/2010/wordprocessingInk" xmlns:wne="http://schemas.microsoft.com/office/word/2006/wordml" xmlns:wps="http://schemas.microsoft.com/office/word/2010/wordprocessingShape" mc:Ignorable="w14 w15 w16se w16cid w16 w16cex w16sdtdh wp14">
   <w:sdt>
     <w:sdtPr>
       <w:rPr>
@@ -3672,7 +3961,7 @@
 </file>
 
 <file path=word/footer3.xml><?xml version="1.0" encoding="utf-8"?>
-<w:ftr xmlns:wpc="http://schemas.microsoft.com/office/word/2010/wordprocessingCanvas" xmlns:cx="http://schemas.microsoft.com/office/drawing/2014/chartex" xmlns:cx1="http://schemas.microsoft.com/office/drawing/2015/9/8/chartex" xmlns:cx2="http://schemas.microsoft.com/office/drawing/2015/10/21/chartex" xmlns:cx3="http://schemas.microsoft.com/office/drawing/2016/5/9/chartex" xmlns:cx4="http://schemas.microsoft.com/office/drawing/2016/5/10/chartex" xmlns:cx5="http://schemas.microsoft.com/office/drawing/2016/5/11/chartex" xmlns:cx6="http://schemas.microsoft.com/office/drawing/2016/5/12/chartex" xmlns:cx7="http://schemas.microsoft.com/office/drawing/2016/5/13/chartex" xmlns:cx8="http://schemas.microsoft.com/office/drawing/2016/5/14/chartex" xmlns:mc="http://schemas.openxmlformats.org/markup-compatibility/2006" xmlns:aink="http://schemas.microsoft.com/office/drawing/2016/ink" xmlns:am3d="http://schemas.microsoft.com/office/drawing/2017/model3d" xmlns:o="urn:schemas-microsoft-com:office:office" xmlns:oel="http://schemas.microsoft.com/office/2019/extlst" xmlns:r="http://schemas.openxmlformats.org/officeDocument/2006/relationships" xmlns:m="http://schemas.openxmlformats.org/officeDocument/2006/math" xmlns:v="urn:schemas-microsoft-com:vml" xmlns:wp14="http://schemas.microsoft.com/office/word/2010/wordprocessingDrawing" xmlns:wp="http://schemas.openxmlformats.org/drawingml/2006/wordprocessingDrawing" xmlns:w10="urn:schemas-microsoft-com:office:word" xmlns:w="http://schemas.openxmlformats.org/wordprocessingml/2006/main" xmlns:w14="http://schemas.microsoft.com/office/word/2010/wordml" xmlns:w15="http://schemas.microsoft.com/office/word/2012/wordml" xmlns:w16cex="http://schemas.microsoft.com/office/word/2018/wordml/cex" xmlns:w16cid="http://schemas.microsoft.com/office/word/2016/wordml/cid" xmlns:w16="http://schemas.microsoft.com/office/word/2018/wordml" xmlns:w16sdtdh="http://schemas.microsoft.com/office/word/2020/wordml/sdtdatahash" xmlns:w16se="http://schemas.microsoft.com/office/word/2015/wordml/symex" xmlns:wpg="http://schemas.microsoft.com/office/word/2010/wordprocessingGroup" xmlns:wpi="http://schemas.microsoft.com/office/word/2010/wordprocessingInk" xmlns:wne="http://schemas.microsoft.com/office/word/2006/wordml" xmlns:wps="http://schemas.microsoft.com/office/word/2010/wordprocessingShape" mc:Ignorable="w14 w15 w16se w16cid w16 w16cex w16sdtdh wp14">
+<w:ftr xmlns:wpc="http://schemas.microsoft.com/office/word/2010/wordprocessingCanvas" xmlns:cx="http://schemas.microsoft.com/office/drawing/2014/chartex" xmlns:cx1="http://schemas.microsoft.com/office/drawing/2015/9/8/chartex" xmlns:cx2="http://schemas.microsoft.com/office/drawing/2015/10/21/chartex" xmlns:cx3="http://schemas.microsoft.com/office/drawing/2016/5/9/chartex" xmlns:cx4="http://schemas.microsoft.com/office/drawing/2016/5/10/chartex" xmlns:cx5="http://schemas.microsoft.com/office/drawing/2016/5/11/chartex" xmlns:cx6="http://schemas.microsoft.com/office/drawing/2016/5/12/chartex" xmlns:cx7="http://schemas.microsoft.com/office/drawing/2016/5/13/chartex" xmlns:cx8="http://schemas.microsoft.com/office/drawing/2016/5/14/chartex" xmlns:mc="http://schemas.openxmlformats.org/markup-compatibility/2006" xmlns:aink="http://schemas.microsoft.com/office/drawing/2016/ink" xmlns:am3d="http://schemas.microsoft.com/office/drawing/2017/model3d" xmlns:o="urn:schemas-microsoft-com:office:office" xmlns:oel="http://schemas.microsoft.com/office/2019/extlst" xmlns:r="http://schemas.openxmlformats.org/officeDocument/2006/relationships" xmlns:m="http://schemas.openxmlformats.org/officeDocument/2006/math" xmlns:v="urn:schemas-microsoft-com:vml" xmlns:wp14="http://schemas.microsoft.com/office/word/2010/wordprocessingDrawing" xmlns:wp="http://schemas.openxmlformats.org/drawingml/2006/wordprocessingDrawing" xmlns:w10="urn:schemas-microsoft-com:office:word" xmlns:w="http://schemas.openxmlformats.org/wordprocessingml/2006/main" xmlns:w14="http://schemas.microsoft.com/office/word/2010/wordml" xmlns:w15="http://schemas.microsoft.com/office/word/2012/wordml" xmlns:w16cex="http://schemas.microsoft.com/office/word/2018/wordml/cex" xmlns:w16cid="http://schemas.microsoft.com/office/word/2016/wordml/cid" xmlns:w16="http://schemas.microsoft.com/office/word/2018/wordml" xmlns:w16du="http://schemas.microsoft.com/office/word/2023/wordml/word16du" xmlns:w16sdtdh="http://schemas.microsoft.com/office/word/2020/wordml/sdtdatahash" xmlns:w16se="http://schemas.microsoft.com/office/word/2015/wordml/symex" xmlns:wpg="http://schemas.microsoft.com/office/word/2010/wordprocessingGroup" xmlns:wpi="http://schemas.microsoft.com/office/word/2010/wordprocessingInk" xmlns:wne="http://schemas.microsoft.com/office/word/2006/wordml" xmlns:wps="http://schemas.microsoft.com/office/word/2010/wordprocessingShape" mc:Ignorable="w14 w15 w16se w16cid w16 w16cex w16sdtdh wp14">
   <w:p>
     <w:pPr>
       <w:pStyle w:val="Footer"/>
@@ -3682,7 +3971,7 @@
 </file>
 
 <file path=word/footnotes.xml><?xml version="1.0" encoding="utf-8"?>
-<w:footnotes xmlns:wpc="http://schemas.microsoft.com/office/word/2010/wordprocessingCanvas" xmlns:cx="http://schemas.microsoft.com/office/drawing/2014/chartex" xmlns:cx1="http://schemas.microsoft.com/office/drawing/2015/9/8/chartex" xmlns:cx2="http://schemas.microsoft.com/office/drawing/2015/10/21/chartex" xmlns:cx3="http://schemas.microsoft.com/office/drawing/2016/5/9/chartex" xmlns:cx4="http://schemas.microsoft.com/office/drawing/2016/5/10/chartex" xmlns:cx5="http://schemas.microsoft.com/office/drawing/2016/5/11/chartex" xmlns:cx6="http://schemas.microsoft.com/office/drawing/2016/5/12/chartex" xmlns:cx7="http://schemas.microsoft.com/office/drawing/2016/5/13/chartex" xmlns:cx8="http://schemas.microsoft.com/office/drawing/2016/5/14/chartex" xmlns:mc="http://schemas.openxmlformats.org/markup-compatibility/2006" xmlns:aink="http://schemas.microsoft.com/office/drawing/2016/ink" xmlns:am3d="http://schemas.microsoft.com/office/drawing/2017/model3d" xmlns:o="urn:schemas-microsoft-com:office:office" xmlns:oel="http://schemas.microsoft.com/office/2019/extlst" xmlns:r="http://schemas.openxmlformats.org/officeDocument/2006/relationships" xmlns:m="http://schemas.openxmlformats.org/officeDocument/2006/math" xmlns:v="urn:schemas-microsoft-com:vml" xmlns:wp14="http://schemas.microsoft.com/office/word/2010/wordprocessingDrawing" xmlns:wp="http://schemas.openxmlformats.org/drawingml/2006/wordprocessingDrawing" xmlns:w10="urn:schemas-microsoft-com:office:word" xmlns:w="http://schemas.openxmlformats.org/wordprocessingml/2006/main" xmlns:w14="http://schemas.microsoft.com/office/word/2010/wordml" xmlns:w15="http://schemas.microsoft.com/office/word/2012/wordml" xmlns:w16cex="http://schemas.microsoft.com/office/word/2018/wordml/cex" xmlns:w16cid="http://schemas.microsoft.com/office/word/2016/wordml/cid" xmlns:w16="http://schemas.microsoft.com/office/word/2018/wordml" xmlns:w16sdtdh="http://schemas.microsoft.com/office/word/2020/wordml/sdtdatahash" xmlns:w16se="http://schemas.microsoft.com/office/word/2015/wordml/symex" xmlns:wpg="http://schemas.microsoft.com/office/word/2010/wordprocessingGroup" xmlns:wpi="http://schemas.microsoft.com/office/word/2010/wordprocessingInk" xmlns:wne="http://schemas.microsoft.com/office/word/2006/wordml" xmlns:wps="http://schemas.microsoft.com/office/word/2010/wordprocessingShape" mc:Ignorable="w14 w15 w16se w16cid w16 w16cex w16sdtdh wp14">
+<w:footnotes xmlns:wpc="http://schemas.microsoft.com/office/word/2010/wordprocessingCanvas" xmlns:cx="http://schemas.microsoft.com/office/drawing/2014/chartex" xmlns:cx1="http://schemas.microsoft.com/office/drawing/2015/9/8/chartex" xmlns:cx2="http://schemas.microsoft.com/office/drawing/2015/10/21/chartex" xmlns:cx3="http://schemas.microsoft.com/office/drawing/2016/5/9/chartex" xmlns:cx4="http://schemas.microsoft.com/office/drawing/2016/5/10/chartex" xmlns:cx5="http://schemas.microsoft.com/office/drawing/2016/5/11/chartex" xmlns:cx6="http://schemas.microsoft.com/office/drawing/2016/5/12/chartex" xmlns:cx7="http://schemas.microsoft.com/office/drawing/2016/5/13/chartex" xmlns:cx8="http://schemas.microsoft.com/office/drawing/2016/5/14/chartex" xmlns:mc="http://schemas.openxmlformats.org/markup-compatibility/2006" xmlns:aink="http://schemas.microsoft.com/office/drawing/2016/ink" xmlns:am3d="http://schemas.microsoft.com/office/drawing/2017/model3d" xmlns:o="urn:schemas-microsoft-com:office:office" xmlns:oel="http://schemas.microsoft.com/office/2019/extlst" xmlns:r="http://schemas.openxmlformats.org/officeDocument/2006/relationships" xmlns:m="http://schemas.openxmlformats.org/officeDocument/2006/math" xmlns:v="urn:schemas-microsoft-com:vml" xmlns:wp14="http://schemas.microsoft.com/office/word/2010/wordprocessingDrawing" xmlns:wp="http://schemas.openxmlformats.org/drawingml/2006/wordprocessingDrawing" xmlns:w10="urn:schemas-microsoft-com:office:word" xmlns:w="http://schemas.openxmlformats.org/wordprocessingml/2006/main" xmlns:w14="http://schemas.microsoft.com/office/word/2010/wordml" xmlns:w15="http://schemas.microsoft.com/office/word/2012/wordml" xmlns:w16cex="http://schemas.microsoft.com/office/word/2018/wordml/cex" xmlns:w16cid="http://schemas.microsoft.com/office/word/2016/wordml/cid" xmlns:w16="http://schemas.microsoft.com/office/word/2018/wordml" xmlns:w16du="http://schemas.microsoft.com/office/word/2023/wordml/word16du" xmlns:w16sdtdh="http://schemas.microsoft.com/office/word/2020/wordml/sdtdatahash" xmlns:w16se="http://schemas.microsoft.com/office/word/2015/wordml/symex" xmlns:wpg="http://schemas.microsoft.com/office/word/2010/wordprocessingGroup" xmlns:wpi="http://schemas.microsoft.com/office/word/2010/wordprocessingInk" xmlns:wne="http://schemas.microsoft.com/office/word/2006/wordml" xmlns:wps="http://schemas.microsoft.com/office/word/2010/wordprocessingShape" mc:Ignorable="w14 w15 w16se w16cid w16 w16cex w16sdtdh wp14">
   <w:footnote w:type="separator" w:id="-1">
     <w:p>
       <w:pPr>
@@ -3714,7 +4003,7 @@
 </file>
 
 <file path=word/header1.xml><?xml version="1.0" encoding="utf-8"?>
-<w:hdr xmlns:wpc="http://schemas.microsoft.com/office/word/2010/wordprocessingCanvas" xmlns:cx="http://schemas.microsoft.com/office/drawing/2014/chartex" xmlns:cx1="http://schemas.microsoft.com/office/drawing/2015/9/8/chartex" xmlns:cx2="http://schemas.microsoft.com/office/drawing/2015/10/21/chartex" xmlns:cx3="http://schemas.microsoft.com/office/drawing/2016/5/9/chartex" xmlns:cx4="http://schemas.microsoft.com/office/drawing/2016/5/10/chartex" xmlns:cx5="http://schemas.microsoft.com/office/drawing/2016/5/11/chartex" xmlns:cx6="http://schemas.microsoft.com/office/drawing/2016/5/12/chartex" xmlns:cx7="http://schemas.microsoft.com/office/drawing/2016/5/13/chartex" xmlns:cx8="http://schemas.microsoft.com/office/drawing/2016/5/14/chartex" xmlns:mc="http://schemas.openxmlformats.org/markup-compatibility/2006" xmlns:aink="http://schemas.microsoft.com/office/drawing/2016/ink" xmlns:am3d="http://schemas.microsoft.com/office/drawing/2017/model3d" xmlns:o="urn:schemas-microsoft-com:office:office" xmlns:oel="http://schemas.microsoft.com/office/2019/extlst" xmlns:r="http://schemas.openxmlformats.org/officeDocument/2006/relationships" xmlns:m="http://schemas.openxmlformats.org/officeDocument/2006/math" xmlns:v="urn:schemas-microsoft-com:vml" xmlns:wp14="http://schemas.microsoft.com/office/word/2010/wordprocessingDrawing" xmlns:wp="http://schemas.openxmlformats.org/drawingml/2006/wordprocessingDrawing" xmlns:w10="urn:schemas-microsoft-com:office:word" xmlns:w="http://schemas.openxmlformats.org/wordprocessingml/2006/main" xmlns:w14="http://schemas.microsoft.com/office/word/2010/wordml" xmlns:w15="http://schemas.microsoft.com/office/word/2012/wordml" xmlns:w16cex="http://schemas.microsoft.com/office/word/2018/wordml/cex" xmlns:w16cid="http://schemas.microsoft.com/office/word/2016/wordml/cid" xmlns:w16="http://schemas.microsoft.com/office/word/2018/wordml" xmlns:w16sdtdh="http://schemas.microsoft.com/office/word/2020/wordml/sdtdatahash" xmlns:w16se="http://schemas.microsoft.com/office/word/2015/wordml/symex" xmlns:wpg="http://schemas.microsoft.com/office/word/2010/wordprocessingGroup" xmlns:wpi="http://schemas.microsoft.com/office/word/2010/wordprocessingInk" xmlns:wne="http://schemas.microsoft.com/office/word/2006/wordml" xmlns:wps="http://schemas.microsoft.com/office/word/2010/wordprocessingShape" mc:Ignorable="w14 w15 w16se w16cid w16 w16cex w16sdtdh wp14">
+<w:hdr xmlns:wpc="http://schemas.microsoft.com/office/word/2010/wordprocessingCanvas" xmlns:cx="http://schemas.microsoft.com/office/drawing/2014/chartex" xmlns:cx1="http://schemas.microsoft.com/office/drawing/2015/9/8/chartex" xmlns:cx2="http://schemas.microsoft.com/office/drawing/2015/10/21/chartex" xmlns:cx3="http://schemas.microsoft.com/office/drawing/2016/5/9/chartex" xmlns:cx4="http://schemas.microsoft.com/office/drawing/2016/5/10/chartex" xmlns:cx5="http://schemas.microsoft.com/office/drawing/2016/5/11/chartex" xmlns:cx6="http://schemas.microsoft.com/office/drawing/2016/5/12/chartex" xmlns:cx7="http://schemas.microsoft.com/office/drawing/2016/5/13/chartex" xmlns:cx8="http://schemas.microsoft.com/office/drawing/2016/5/14/chartex" xmlns:mc="http://schemas.openxmlformats.org/markup-compatibility/2006" xmlns:aink="http://schemas.microsoft.com/office/drawing/2016/ink" xmlns:am3d="http://schemas.microsoft.com/office/drawing/2017/model3d" xmlns:o="urn:schemas-microsoft-com:office:office" xmlns:oel="http://schemas.microsoft.com/office/2019/extlst" xmlns:r="http://schemas.openxmlformats.org/officeDocument/2006/relationships" xmlns:m="http://schemas.openxmlformats.org/officeDocument/2006/math" xmlns:v="urn:schemas-microsoft-com:vml" xmlns:wp14="http://schemas.microsoft.com/office/word/2010/wordprocessingDrawing" xmlns:wp="http://schemas.openxmlformats.org/drawingml/2006/wordprocessingDrawing" xmlns:w10="urn:schemas-microsoft-com:office:word" xmlns:w="http://schemas.openxmlformats.org/wordprocessingml/2006/main" xmlns:w14="http://schemas.microsoft.com/office/word/2010/wordml" xmlns:w15="http://schemas.microsoft.com/office/word/2012/wordml" xmlns:w16cex="http://schemas.microsoft.com/office/word/2018/wordml/cex" xmlns:w16cid="http://schemas.microsoft.com/office/word/2016/wordml/cid" xmlns:w16="http://schemas.microsoft.com/office/word/2018/wordml" xmlns:w16du="http://schemas.microsoft.com/office/word/2023/wordml/word16du" xmlns:w16sdtdh="http://schemas.microsoft.com/office/word/2020/wordml/sdtdatahash" xmlns:w16se="http://schemas.microsoft.com/office/word/2015/wordml/symex" xmlns:wpg="http://schemas.microsoft.com/office/word/2010/wordprocessingGroup" xmlns:wpi="http://schemas.microsoft.com/office/word/2010/wordprocessingInk" xmlns:wne="http://schemas.microsoft.com/office/word/2006/wordml" xmlns:wps="http://schemas.microsoft.com/office/word/2010/wordprocessingShape" mc:Ignorable="w14 w15 w16se w16cid w16 w16cex w16sdtdh wp14">
   <w:p>
     <w:pPr>
       <w:pStyle w:val="Header"/>
@@ -3724,7 +4013,7 @@
 </file>
 
 <file path=word/header2.xml><?xml version="1.0" encoding="utf-8"?>
-<w:hdr xmlns:wpc="http://schemas.microsoft.com/office/word/2010/wordprocessingCanvas" xmlns:cx="http://schemas.microsoft.com/office/drawing/2014/chartex" xmlns:cx1="http://schemas.microsoft.com/office/drawing/2015/9/8/chartex" xmlns:cx2="http://schemas.microsoft.com/office/drawing/2015/10/21/chartex" xmlns:cx3="http://schemas.microsoft.com/office/drawing/2016/5/9/chartex" xmlns:cx4="http://schemas.microsoft.com/office/drawing/2016/5/10/chartex" xmlns:cx5="http://schemas.microsoft.com/office/drawing/2016/5/11/chartex" xmlns:cx6="http://schemas.microsoft.com/office/drawing/2016/5/12/chartex" xmlns:cx7="http://schemas.microsoft.com/office/drawing/2016/5/13/chartex" xmlns:cx8="http://schemas.microsoft.com/office/drawing/2016/5/14/chartex" xmlns:mc="http://schemas.openxmlformats.org/markup-compatibility/2006" xmlns:aink="http://schemas.microsoft.com/office/drawing/2016/ink" xmlns:am3d="http://schemas.microsoft.com/office/drawing/2017/model3d" xmlns:o="urn:schemas-microsoft-com:office:office" xmlns:oel="http://schemas.microsoft.com/office/2019/extlst" xmlns:r="http://schemas.openxmlformats.org/officeDocument/2006/relationships" xmlns:m="http://schemas.openxmlformats.org/officeDocument/2006/math" xmlns:v="urn:schemas-microsoft-com:vml" xmlns:wp14="http://schemas.microsoft.com/office/word/2010/wordprocessingDrawing" xmlns:wp="http://schemas.openxmlformats.org/drawingml/2006/wordprocessingDrawing" xmlns:w10="urn:schemas-microsoft-com:office:word" xmlns:w="http://schemas.openxmlformats.org/wordprocessingml/2006/main" xmlns:w14="http://schemas.microsoft.com/office/word/2010/wordml" xmlns:w15="http://schemas.microsoft.com/office/word/2012/wordml" xmlns:w16cex="http://schemas.microsoft.com/office/word/2018/wordml/cex" xmlns:w16cid="http://schemas.microsoft.com/office/word/2016/wordml/cid" xmlns:w16="http://schemas.microsoft.com/office/word/2018/wordml" xmlns:w16sdtdh="http://schemas.microsoft.com/office/word/2020/wordml/sdtdatahash" xmlns:w16se="http://schemas.microsoft.com/office/word/2015/wordml/symex" xmlns:wpg="http://schemas.microsoft.com/office/word/2010/wordprocessingGroup" xmlns:wpi="http://schemas.microsoft.com/office/word/2010/wordprocessingInk" xmlns:wne="http://schemas.microsoft.com/office/word/2006/wordml" xmlns:wps="http://schemas.microsoft.com/office/word/2010/wordprocessingShape" mc:Ignorable="w14 w15 w16se w16cid w16 w16cex w16sdtdh wp14">
+<w:hdr xmlns:wpc="http://schemas.microsoft.com/office/word/2010/wordprocessingCanvas" xmlns:cx="http://schemas.microsoft.com/office/drawing/2014/chartex" xmlns:cx1="http://schemas.microsoft.com/office/drawing/2015/9/8/chartex" xmlns:cx2="http://schemas.microsoft.com/office/drawing/2015/10/21/chartex" xmlns:cx3="http://schemas.microsoft.com/office/drawing/2016/5/9/chartex" xmlns:cx4="http://schemas.microsoft.com/office/drawing/2016/5/10/chartex" xmlns:cx5="http://schemas.microsoft.com/office/drawing/2016/5/11/chartex" xmlns:cx6="http://schemas.microsoft.com/office/drawing/2016/5/12/chartex" xmlns:cx7="http://schemas.microsoft.com/office/drawing/2016/5/13/chartex" xmlns:cx8="http://schemas.microsoft.com/office/drawing/2016/5/14/chartex" xmlns:mc="http://schemas.openxmlformats.org/markup-compatibility/2006" xmlns:aink="http://schemas.microsoft.com/office/drawing/2016/ink" xmlns:am3d="http://schemas.microsoft.com/office/drawing/2017/model3d" xmlns:o="urn:schemas-microsoft-com:office:office" xmlns:oel="http://schemas.microsoft.com/office/2019/extlst" xmlns:r="http://schemas.openxmlformats.org/officeDocument/2006/relationships" xmlns:m="http://schemas.openxmlformats.org/officeDocument/2006/math" xmlns:v="urn:schemas-microsoft-com:vml" xmlns:wp14="http://schemas.microsoft.com/office/word/2010/wordprocessingDrawing" xmlns:wp="http://schemas.openxmlformats.org/drawingml/2006/wordprocessingDrawing" xmlns:w10="urn:schemas-microsoft-com:office:word" xmlns:w="http://schemas.openxmlformats.org/wordprocessingml/2006/main" xmlns:w14="http://schemas.microsoft.com/office/word/2010/wordml" xmlns:w15="http://schemas.microsoft.com/office/word/2012/wordml" xmlns:w16cex="http://schemas.microsoft.com/office/word/2018/wordml/cex" xmlns:w16cid="http://schemas.microsoft.com/office/word/2016/wordml/cid" xmlns:w16="http://schemas.microsoft.com/office/word/2018/wordml" xmlns:w16du="http://schemas.microsoft.com/office/word/2023/wordml/word16du" xmlns:w16sdtdh="http://schemas.microsoft.com/office/word/2020/wordml/sdtdatahash" xmlns:w16se="http://schemas.microsoft.com/office/word/2015/wordml/symex" xmlns:wpg="http://schemas.microsoft.com/office/word/2010/wordprocessingGroup" xmlns:wpi="http://schemas.microsoft.com/office/word/2010/wordprocessingInk" xmlns:wne="http://schemas.microsoft.com/office/word/2006/wordml" xmlns:wps="http://schemas.microsoft.com/office/word/2010/wordprocessingShape" mc:Ignorable="w14 w15 w16se w16cid w16 w16cex w16sdtdh wp14">
   <w:p>
     <w:pPr>
       <w:pStyle w:val="Header"/>
@@ -3869,7 +4158,7 @@
 </file>
 
 <file path=word/header3.xml><?xml version="1.0" encoding="utf-8"?>
-<w:hdr xmlns:wpc="http://schemas.microsoft.com/office/word/2010/wordprocessingCanvas" xmlns:cx="http://schemas.microsoft.com/office/drawing/2014/chartex" xmlns:cx1="http://schemas.microsoft.com/office/drawing/2015/9/8/chartex" xmlns:cx2="http://schemas.microsoft.com/office/drawing/2015/10/21/chartex" xmlns:cx3="http://schemas.microsoft.com/office/drawing/2016/5/9/chartex" xmlns:cx4="http://schemas.microsoft.com/office/drawing/2016/5/10/chartex" xmlns:cx5="http://schemas.microsoft.com/office/drawing/2016/5/11/chartex" xmlns:cx6="http://schemas.microsoft.com/office/drawing/2016/5/12/chartex" xmlns:cx7="http://schemas.microsoft.com/office/drawing/2016/5/13/chartex" xmlns:cx8="http://schemas.microsoft.com/office/drawing/2016/5/14/chartex" xmlns:mc="http://schemas.openxmlformats.org/markup-compatibility/2006" xmlns:aink="http://schemas.microsoft.com/office/drawing/2016/ink" xmlns:am3d="http://schemas.microsoft.com/office/drawing/2017/model3d" xmlns:o="urn:schemas-microsoft-com:office:office" xmlns:oel="http://schemas.microsoft.com/office/2019/extlst" xmlns:r="http://schemas.openxmlformats.org/officeDocument/2006/relationships" xmlns:m="http://schemas.openxmlformats.org/officeDocument/2006/math" xmlns:v="urn:schemas-microsoft-com:vml" xmlns:wp14="http://schemas.microsoft.com/office/word/2010/wordprocessingDrawing" xmlns:wp="http://schemas.openxmlformats.org/drawingml/2006/wordprocessingDrawing" xmlns:w10="urn:schemas-microsoft-com:office:word" xmlns:w="http://schemas.openxmlformats.org/wordprocessingml/2006/main" xmlns:w14="http://schemas.microsoft.com/office/word/2010/wordml" xmlns:w15="http://schemas.microsoft.com/office/word/2012/wordml" xmlns:w16cex="http://schemas.microsoft.com/office/word/2018/wordml/cex" xmlns:w16cid="http://schemas.microsoft.com/office/word/2016/wordml/cid" xmlns:w16="http://schemas.microsoft.com/office/word/2018/wordml" xmlns:w16sdtdh="http://schemas.microsoft.com/office/word/2020/wordml/sdtdatahash" xmlns:w16se="http://schemas.microsoft.com/office/word/2015/wordml/symex" xmlns:wpg="http://schemas.microsoft.com/office/word/2010/wordprocessingGroup" xmlns:wpi="http://schemas.microsoft.com/office/word/2010/wordprocessingInk" xmlns:wne="http://schemas.microsoft.com/office/word/2006/wordml" xmlns:wps="http://schemas.microsoft.com/office/word/2010/wordprocessingShape" mc:Ignorable="w14 w15 w16se w16cid w16 w16cex w16sdtdh wp14">
+<w:hdr xmlns:wpc="http://schemas.microsoft.com/office/word/2010/wordprocessingCanvas" xmlns:cx="http://schemas.microsoft.com/office/drawing/2014/chartex" xmlns:cx1="http://schemas.microsoft.com/office/drawing/2015/9/8/chartex" xmlns:cx2="http://schemas.microsoft.com/office/drawing/2015/10/21/chartex" xmlns:cx3="http://schemas.microsoft.com/office/drawing/2016/5/9/chartex" xmlns:cx4="http://schemas.microsoft.com/office/drawing/2016/5/10/chartex" xmlns:cx5="http://schemas.microsoft.com/office/drawing/2016/5/11/chartex" xmlns:cx6="http://schemas.microsoft.com/office/drawing/2016/5/12/chartex" xmlns:cx7="http://schemas.microsoft.com/office/drawing/2016/5/13/chartex" xmlns:cx8="http://schemas.microsoft.com/office/drawing/2016/5/14/chartex" xmlns:mc="http://schemas.openxmlformats.org/markup-compatibility/2006" xmlns:aink="http://schemas.microsoft.com/office/drawing/2016/ink" xmlns:am3d="http://schemas.microsoft.com/office/drawing/2017/model3d" xmlns:o="urn:schemas-microsoft-com:office:office" xmlns:oel="http://schemas.microsoft.com/office/2019/extlst" xmlns:r="http://schemas.openxmlformats.org/officeDocument/2006/relationships" xmlns:m="http://schemas.openxmlformats.org/officeDocument/2006/math" xmlns:v="urn:schemas-microsoft-com:vml" xmlns:wp14="http://schemas.microsoft.com/office/word/2010/wordprocessingDrawing" xmlns:wp="http://schemas.openxmlformats.org/drawingml/2006/wordprocessingDrawing" xmlns:w10="urn:schemas-microsoft-com:office:word" xmlns:w="http://schemas.openxmlformats.org/wordprocessingml/2006/main" xmlns:w14="http://schemas.microsoft.com/office/word/2010/wordml" xmlns:w15="http://schemas.microsoft.com/office/word/2012/wordml" xmlns:w16cex="http://schemas.microsoft.com/office/word/2018/wordml/cex" xmlns:w16cid="http://schemas.microsoft.com/office/word/2016/wordml/cid" xmlns:w16="http://schemas.microsoft.com/office/word/2018/wordml" xmlns:w16du="http://schemas.microsoft.com/office/word/2023/wordml/word16du" xmlns:w16sdtdh="http://schemas.microsoft.com/office/word/2020/wordml/sdtdatahash" xmlns:w16se="http://schemas.microsoft.com/office/word/2015/wordml/symex" xmlns:wpg="http://schemas.microsoft.com/office/word/2010/wordprocessingGroup" xmlns:wpi="http://schemas.microsoft.com/office/word/2010/wordprocessingInk" xmlns:wne="http://schemas.microsoft.com/office/word/2006/wordml" xmlns:wps="http://schemas.microsoft.com/office/word/2010/wordprocessingShape" mc:Ignorable="w14 w15 w16se w16cid w16 w16cex w16sdtdh wp14">
   <w:p>
     <w:pPr>
       <w:pStyle w:val="Header"/>
@@ -3879,7 +4168,7 @@
 </file>
 
 <file path=word/numbering.xml><?xml version="1.0" encoding="utf-8"?>
-<w:numbering xmlns:wpc="http://schemas.microsoft.com/office/word/2010/wordprocessingCanvas" xmlns:cx="http://schemas.microsoft.com/office/drawing/2014/chartex" xmlns:cx1="http://schemas.microsoft.com/office/drawing/2015/9/8/chartex" xmlns:cx2="http://schemas.microsoft.com/office/drawing/2015/10/21/chartex" xmlns:cx3="http://schemas.microsoft.com/office/drawing/2016/5/9/chartex" xmlns:cx4="http://schemas.microsoft.com/office/drawing/2016/5/10/chartex" xmlns:cx5="http://schemas.microsoft.com/office/drawing/2016/5/11/chartex" xmlns:cx6="http://schemas.microsoft.com/office/drawing/2016/5/12/chartex" xmlns:cx7="http://schemas.microsoft.com/office/drawing/2016/5/13/chartex" xmlns:cx8="http://schemas.microsoft.com/office/drawing/2016/5/14/chartex" xmlns:mc="http://schemas.openxmlformats.org/markup-compatibility/2006" xmlns:aink="http://schemas.microsoft.com/office/drawing/2016/ink" xmlns:am3d="http://schemas.microsoft.com/office/drawing/2017/model3d" xmlns:o="urn:schemas-microsoft-com:office:office" xmlns:oel="http://schemas.microsoft.com/office/2019/extlst" xmlns:r="http://schemas.openxmlformats.org/officeDocument/2006/relationships" xmlns:m="http://schemas.openxmlformats.org/officeDocument/2006/math" xmlns:v="urn:schemas-microsoft-com:vml" xmlns:wp14="http://schemas.microsoft.com/office/word/2010/wordprocessingDrawing" xmlns:wp="http://schemas.openxmlformats.org/drawingml/2006/wordprocessingDrawing" xmlns:w10="urn:schemas-microsoft-com:office:word" xmlns:w="http://schemas.openxmlformats.org/wordprocessingml/2006/main" xmlns:w14="http://schemas.microsoft.com/office/word/2010/wordml" xmlns:w15="http://schemas.microsoft.com/office/word/2012/wordml" xmlns:w16cex="http://schemas.microsoft.com/office/word/2018/wordml/cex" xmlns:w16cid="http://schemas.microsoft.com/office/word/2016/wordml/cid" xmlns:w16="http://schemas.microsoft.com/office/word/2018/wordml" xmlns:w16sdtdh="http://schemas.microsoft.com/office/word/2020/wordml/sdtdatahash" xmlns:w16se="http://schemas.microsoft.com/office/word/2015/wordml/symex" xmlns:wpg="http://schemas.microsoft.com/office/word/2010/wordprocessingGroup" xmlns:wpi="http://schemas.microsoft.com/office/word/2010/wordprocessingInk" xmlns:wne="http://schemas.microsoft.com/office/word/2006/wordml" xmlns:wps="http://schemas.microsoft.com/office/word/2010/wordprocessingShape" mc:Ignorable="w14 w15 w16se w16cid w16 w16cex w16sdtdh wp14">
+<w:numbering xmlns:wpc="http://schemas.microsoft.com/office/word/2010/wordprocessingCanvas" xmlns:cx="http://schemas.microsoft.com/office/drawing/2014/chartex" xmlns:cx1="http://schemas.microsoft.com/office/drawing/2015/9/8/chartex" xmlns:cx2="http://schemas.microsoft.com/office/drawing/2015/10/21/chartex" xmlns:cx3="http://schemas.microsoft.com/office/drawing/2016/5/9/chartex" xmlns:cx4="http://schemas.microsoft.com/office/drawing/2016/5/10/chartex" xmlns:cx5="http://schemas.microsoft.com/office/drawing/2016/5/11/chartex" xmlns:cx6="http://schemas.microsoft.com/office/drawing/2016/5/12/chartex" xmlns:cx7="http://schemas.microsoft.com/office/drawing/2016/5/13/chartex" xmlns:cx8="http://schemas.microsoft.com/office/drawing/2016/5/14/chartex" xmlns:mc="http://schemas.openxmlformats.org/markup-compatibility/2006" xmlns:aink="http://schemas.microsoft.com/office/drawing/2016/ink" xmlns:am3d="http://schemas.microsoft.com/office/drawing/2017/model3d" xmlns:o="urn:schemas-microsoft-com:office:office" xmlns:oel="http://schemas.microsoft.com/office/2019/extlst" xmlns:r="http://schemas.openxmlformats.org/officeDocument/2006/relationships" xmlns:m="http://schemas.openxmlformats.org/officeDocument/2006/math" xmlns:v="urn:schemas-microsoft-com:vml" xmlns:wp14="http://schemas.microsoft.com/office/word/2010/wordprocessingDrawing" xmlns:wp="http://schemas.openxmlformats.org/drawingml/2006/wordprocessingDrawing" xmlns:w10="urn:schemas-microsoft-com:office:word" xmlns:w="http://schemas.openxmlformats.org/wordprocessingml/2006/main" xmlns:w14="http://schemas.microsoft.com/office/word/2010/wordml" xmlns:w15="http://schemas.microsoft.com/office/word/2012/wordml" xmlns:w16cex="http://schemas.microsoft.com/office/word/2018/wordml/cex" xmlns:w16cid="http://schemas.microsoft.com/office/word/2016/wordml/cid" xmlns:w16="http://schemas.microsoft.com/office/word/2018/wordml" xmlns:w16du="http://schemas.microsoft.com/office/word/2023/wordml/word16du" xmlns:w16sdtdh="http://schemas.microsoft.com/office/word/2020/wordml/sdtdatahash" xmlns:w16se="http://schemas.microsoft.com/office/word/2015/wordml/symex" xmlns:wpg="http://schemas.microsoft.com/office/word/2010/wordprocessingGroup" xmlns:wpi="http://schemas.microsoft.com/office/word/2010/wordprocessingInk" xmlns:wne="http://schemas.microsoft.com/office/word/2006/wordml" xmlns:wps="http://schemas.microsoft.com/office/word/2010/wordprocessingShape" mc:Ignorable="w14 w15 w16se w16cid w16 w16cex w16sdtdh wp14">
   <w:abstractNum w:abstractNumId="0" w15:restartNumberingAfterBreak="0">
     <w:nsid w:val="15E64613"/>
     <w:multiLevelType w:val="hybridMultilevel"/>
@@ -5070,10 +5359,6 @@
 </file>
 
 <file path=customXml/item2.xml><?xml version="1.0" encoding="utf-8"?>
-<b:Sources xmlns:b="http://schemas.openxmlformats.org/officeDocument/2006/bibliography" xmlns="http://schemas.openxmlformats.org/officeDocument/2006/bibliography" SelectedStyle="\APASixthEditionOfficeOnline.xsl" StyleName="APA" Version="6"/>
-</file>
-
-<file path=customXml/item3.xml><?xml version="1.0" encoding="utf-8"?>
 <p:properties xmlns:p="http://schemas.microsoft.com/office/2006/metadata/properties" xmlns:xsi="http://www.w3.org/2001/XMLSchema-instance" xmlns:pc="http://schemas.microsoft.com/office/infopath/2007/PartnerControls">
   <documentManagement>
     <_Flow_SignoffStatus xmlns="70cc76ce-64e7-49b1-aa08-5974f8b2a11e" xsi:nil="true"/>
@@ -5084,7 +5369,7 @@
 </p:properties>
 </file>
 
-<file path=customXml/item4.xml><?xml version="1.0" encoding="utf-8"?>
+<file path=customXml/item3.xml><?xml version="1.0" encoding="utf-8"?>
 <?mso-contentType ?>
 <FormTemplates xmlns="http://schemas.microsoft.com/sharepoint/v3/contenttype/forms">
   <Display>DocumentLibraryForm</Display>
@@ -5093,7 +5378,7 @@
 </FormTemplates>
 </file>
 
-<file path=customXml/item5.xml><?xml version="1.0" encoding="utf-8"?>
+<file path=customXml/item4.xml><?xml version="1.0" encoding="utf-8"?>
 <ct:contentTypeSchema xmlns:ct="http://schemas.microsoft.com/office/2006/metadata/contentType" xmlns:ma="http://schemas.microsoft.com/office/2006/metadata/properties/metaAttributes" ct:_="" ma:_="" ma:contentTypeName="Document" ma:contentTypeID="0x010100421D4FFD7652BD42BDF9DEEC799908E7" ma:contentTypeVersion="15" ma:contentTypeDescription="Create a new document." ma:contentTypeScope="" ma:versionID="0c673a10add6e63b3283d8a0a8601286">
   <xsd:schema xmlns:xsd="http://www.w3.org/2001/XMLSchema" xmlns:xs="http://www.w3.org/2001/XMLSchema" xmlns:p="http://schemas.microsoft.com/office/2006/metadata/properties" xmlns:ns2="70cc76ce-64e7-49b1-aa08-5974f8b2a11e" xmlns:ns3="1109ce72-5a84-437a-bb4a-213451b799a7" targetNamespace="http://schemas.microsoft.com/office/2006/metadata/properties" ma:root="true" ma:fieldsID="077879bd9718e9fd2a15ec01f3bbb7aa" ns2:_="" ns3:_="">
     <xsd:import namespace="70cc76ce-64e7-49b1-aa08-5974f8b2a11e"/>
@@ -5324,6 +5609,10 @@
 </ct:contentTypeSchema>
 </file>
 
+<file path=customXml/item5.xml><?xml version="1.0" encoding="utf-8"?>
+<b:Sources xmlns:b="http://schemas.openxmlformats.org/officeDocument/2006/bibliography" xmlns="http://schemas.openxmlformats.org/officeDocument/2006/bibliography" SelectedStyle="\APASixthEditionOfficeOnline.xsl" StyleName="APA" Version="6"/>
+</file>
+
 <file path=customXml/itemProps1.xml><?xml version="1.0" encoding="utf-8"?>
 <ds:datastoreItem xmlns:ds="http://schemas.openxmlformats.org/officeDocument/2006/customXml" ds:itemID="{55AF091B-3C7A-41E3-B477-F2FDAA23CFDA}">
   <ds:schemaRefs>
@@ -5333,14 +5622,6 @@
 </file>
 
 <file path=customXml/itemProps2.xml><?xml version="1.0" encoding="utf-8"?>
-<ds:datastoreItem xmlns:ds="http://schemas.openxmlformats.org/officeDocument/2006/customXml" ds:itemID="{78E3FF7C-01D2-4727-8E10-DD2D70C10330}">
-  <ds:schemaRefs>
-    <ds:schemaRef ds:uri="http://schemas.openxmlformats.org/officeDocument/2006/bibliography"/>
-  </ds:schemaRefs>
-</ds:datastoreItem>
-</file>
-
-<file path=customXml/itemProps3.xml><?xml version="1.0" encoding="utf-8"?>
 <ds:datastoreItem xmlns:ds="http://schemas.openxmlformats.org/officeDocument/2006/customXml" ds:itemID="{F0777DDF-B830-4724-94CE-38E3A8709D0A}">
   <ds:schemaRefs>
     <ds:schemaRef ds:uri="http://schemas.microsoft.com/office/2006/metadata/properties"/>
@@ -5350,7 +5631,7 @@
 </ds:datastoreItem>
 </file>
 
-<file path=customXml/itemProps4.xml><?xml version="1.0" encoding="utf-8"?>
+<file path=customXml/itemProps3.xml><?xml version="1.0" encoding="utf-8"?>
 <ds:datastoreItem xmlns:ds="http://schemas.openxmlformats.org/officeDocument/2006/customXml" ds:itemID="{FE986EC9-FBD1-4574-A066-ADE8097C25A1}">
   <ds:schemaRefs>
     <ds:schemaRef ds:uri="http://schemas.microsoft.com/sharepoint/v3/contenttype/forms"/>
@@ -5358,7 +5639,7 @@
 </ds:datastoreItem>
 </file>
 
-<file path=customXml/itemProps5.xml><?xml version="1.0" encoding="utf-8"?>
+<file path=customXml/itemProps4.xml><?xml version="1.0" encoding="utf-8"?>
 <ds:datastoreItem xmlns:ds="http://schemas.openxmlformats.org/officeDocument/2006/customXml" ds:itemID="{EC7E9454-EB88-4518-83AB-4170CA949340}">
   <ds:schemaRefs>
     <ds:schemaRef ds:uri="http://schemas.microsoft.com/office/2006/metadata/contentType"/>
@@ -5375,4 +5656,12 @@
     <ds:schemaRef ds:uri="http://schemas.microsoft.com/internal/obd"/>
   </ds:schemaRefs>
 </ds:datastoreItem>
+</file>
+
+<file path=customXml/itemProps5.xml><?xml version="1.0" encoding="utf-8"?>
+<ds:datastoreItem xmlns:ds="http://schemas.openxmlformats.org/officeDocument/2006/customXml" ds:itemID="{78E3FF7C-01D2-4727-8E10-DD2D70C10330}">
+  <ds:schemaRefs>
+    <ds:schemaRef ds:uri="http://schemas.openxmlformats.org/officeDocument/2006/bibliography"/>
+  </ds:schemaRefs>
+</ds:datastoreItem>
 </file>
</xml_diff>